<commit_message>
Anpassung einer linearen Regression und Bericht einer linearen Regression
</commit_message>
<xml_diff>
--- a/Korrelationsanalyse der Daten.docx
+++ b/Korrelationsanalyse der Daten.docx
@@ -3,6 +3,9 @@
 <w:document xmlns:wpc="http://schemas.microsoft.com/office/word/2010/wordprocessingCanvas" xmlns:cx="http://schemas.microsoft.com/office/drawing/2014/chartex" xmlns:cx1="http://schemas.microsoft.com/office/drawing/2015/9/8/chartex" xmlns:cx2="http://schemas.microsoft.com/office/drawing/2015/10/21/chartex" xmlns:cx3="http://schemas.microsoft.com/office/drawing/2016/5/9/chartex" xmlns:cx4="http://schemas.microsoft.com/office/drawing/2016/5/10/chartex" xmlns:cx5="http://schemas.microsoft.com/office/drawing/2016/5/11/chartex" xmlns:cx6="http://schemas.microsoft.com/office/drawing/2016/5/12/chartex" xmlns:cx7="http://schemas.microsoft.com/office/drawing/2016/5/13/chartex" xmlns:cx8="http://schemas.microsoft.com/office/drawing/2016/5/14/chartex" xmlns:mc="http://schemas.openxmlformats.org/markup-compatibility/2006" xmlns:aink="http://schemas.microsoft.com/office/drawing/2016/ink" xmlns:am3d="http://schemas.microsoft.com/office/drawing/2017/model3d" xmlns:o="urn:schemas-microsoft-com:office:office" xmlns:r="http://schemas.openxmlformats.org/officeDocument/2006/relationships" xmlns:m="http://schemas.openxmlformats.org/officeDocument/2006/math" xmlns:v="urn:schemas-microsoft-com:vml" xmlns:wp14="http://schemas.microsoft.com/office/word/2010/wordprocessingDrawing" xmlns:wp="http://schemas.openxmlformats.org/drawingml/2006/wordprocessingDrawing" xmlns:w10="urn:schemas-microsoft-com:office:word" xmlns:w="http://schemas.openxmlformats.org/wordprocessingml/2006/main" xmlns:w14="http://schemas.microsoft.com/office/word/2010/wordml" xmlns:w15="http://schemas.microsoft.com/office/word/2012/wordml" xmlns:w16cid="http://schemas.microsoft.com/office/word/2016/wordml/cid" xmlns:w16se="http://schemas.microsoft.com/office/word/2015/wordml/symex" xmlns:wpg="http://schemas.microsoft.com/office/word/2010/wordprocessingGroup" xmlns:wpi="http://schemas.microsoft.com/office/word/2010/wordprocessingInk" xmlns:wne="http://schemas.microsoft.com/office/word/2006/wordml" xmlns:wps="http://schemas.microsoft.com/office/word/2010/wordprocessingShape" mc:Ignorable="w14 w15 w16se w16cid wp14">
   <w:body>
     <w:p>
+      <w:pPr>
+        <w:jc w:val="both"/>
+      </w:pPr>
       <w:r>
         <w:t>Es existieren verschiedene Korrelationen zwischen den Variablen. So korreliert beispielsweise d</w:t>
       </w:r>
@@ -27,8 +30,6 @@
       <w:r>
         <w:t>häufiger eine Person soziale Netzwerke nutzt, desto seltener nimmt diese geschlechtsspezifische Werbebeiträge wahr.</w:t>
       </w:r>
-      <w:bookmarkStart w:id="0" w:name="_GoBack"/>
-      <w:bookmarkEnd w:id="0"/>
     </w:p>
     <w:p>
       <w:r>
@@ -38,7 +39,8 @@
     <w:tbl>
       <w:tblPr>
         <w:tblStyle w:val="Tabellenraster"/>
-        <w:tblW w:w="0" w:type="auto"/>
+        <w:tblW w:w="10065" w:type="dxa"/>
+        <w:jc w:val="center"/>
         <w:tblBorders>
           <w:top w:val="none" w:sz="0" w:space="0" w:color="auto"/>
           <w:left w:val="none" w:sz="0" w:space="0" w:color="auto"/>
@@ -47,788 +49,1541 @@
           <w:insideH w:val="none" w:sz="0" w:space="0" w:color="auto"/>
           <w:insideV w:val="none" w:sz="0" w:space="0" w:color="auto"/>
         </w:tblBorders>
+        <w:tblLayout w:type="fixed"/>
         <w:tblLook w:val="04A0" w:firstRow="1" w:lastRow="0" w:firstColumn="1" w:lastColumn="0" w:noHBand="0" w:noVBand="1"/>
       </w:tblPr>
       <w:tblGrid>
-        <w:gridCol w:w="1776"/>
-        <w:gridCol w:w="1745"/>
-        <w:gridCol w:w="1299"/>
-        <w:gridCol w:w="2207"/>
-        <w:gridCol w:w="1762"/>
-        <w:gridCol w:w="1752"/>
-        <w:gridCol w:w="1770"/>
-        <w:gridCol w:w="1976"/>
+        <w:gridCol w:w="1418"/>
+        <w:gridCol w:w="992"/>
+        <w:gridCol w:w="709"/>
+        <w:gridCol w:w="1418"/>
+        <w:gridCol w:w="1275"/>
+        <w:gridCol w:w="1134"/>
+        <w:gridCol w:w="1418"/>
+        <w:gridCol w:w="1701"/>
       </w:tblGrid>
       <w:tr>
-        <w:tc>
-          <w:tcPr>
-            <w:tcW w:w="1776" w:type="dxa"/>
+        <w:trPr>
+          <w:jc w:val="center"/>
+        </w:trPr>
+        <w:tc>
+          <w:tcPr>
+            <w:tcW w:w="1418" w:type="dxa"/>
             <w:tcBorders>
               <w:top w:val="single" w:sz="4" w:space="0" w:color="auto"/>
               <w:bottom w:val="single" w:sz="8" w:space="0" w:color="auto"/>
             </w:tcBorders>
           </w:tcPr>
           <w:p>
-            <w:r>
+            <w:pPr>
+              <w:rPr>
+                <w:sz w:val="20"/>
+                <w:szCs w:val="20"/>
+              </w:rPr>
+            </w:pPr>
+            <w:r>
+              <w:rPr>
+                <w:sz w:val="20"/>
+                <w:szCs w:val="20"/>
+              </w:rPr>
               <w:t>Variable</w:t>
             </w:r>
           </w:p>
         </w:tc>
         <w:tc>
           <w:tcPr>
-            <w:tcW w:w="1745" w:type="dxa"/>
+            <w:tcW w:w="992" w:type="dxa"/>
             <w:tcBorders>
               <w:top w:val="single" w:sz="4" w:space="0" w:color="auto"/>
               <w:bottom w:val="single" w:sz="8" w:space="0" w:color="auto"/>
             </w:tcBorders>
           </w:tcPr>
           <w:p>
-            <w:r>
+            <w:pPr>
+              <w:rPr>
+                <w:sz w:val="20"/>
+                <w:szCs w:val="20"/>
+              </w:rPr>
+            </w:pPr>
+            <w:r>
+              <w:rPr>
+                <w:sz w:val="20"/>
+                <w:szCs w:val="20"/>
+              </w:rPr>
               <w:t>Nutzung</w:t>
             </w:r>
           </w:p>
         </w:tc>
         <w:tc>
           <w:tcPr>
-            <w:tcW w:w="1299" w:type="dxa"/>
+            <w:tcW w:w="709" w:type="dxa"/>
             <w:tcBorders>
               <w:top w:val="single" w:sz="4" w:space="0" w:color="auto"/>
               <w:bottom w:val="single" w:sz="8" w:space="0" w:color="auto"/>
             </w:tcBorders>
           </w:tcPr>
           <w:p>
-            <w:r>
+            <w:pPr>
+              <w:rPr>
+                <w:sz w:val="20"/>
+                <w:szCs w:val="20"/>
+              </w:rPr>
+            </w:pPr>
+            <w:r>
+              <w:rPr>
+                <w:sz w:val="20"/>
+                <w:szCs w:val="20"/>
+              </w:rPr>
               <w:t>KUT</w:t>
             </w:r>
           </w:p>
         </w:tc>
         <w:tc>
           <w:tcPr>
-            <w:tcW w:w="2207" w:type="dxa"/>
+            <w:tcW w:w="1418" w:type="dxa"/>
             <w:tcBorders>
               <w:top w:val="single" w:sz="4" w:space="0" w:color="auto"/>
               <w:bottom w:val="single" w:sz="8" w:space="0" w:color="auto"/>
             </w:tcBorders>
           </w:tcPr>
           <w:p>
-            <w:r>
+            <w:pPr>
+              <w:rPr>
+                <w:sz w:val="20"/>
+                <w:szCs w:val="20"/>
+              </w:rPr>
+            </w:pPr>
+            <w:r>
+              <w:rPr>
+                <w:sz w:val="20"/>
+                <w:szCs w:val="20"/>
+              </w:rPr>
               <w:t>Wahrnehmung</w:t>
             </w:r>
           </w:p>
         </w:tc>
         <w:tc>
           <w:tcPr>
-            <w:tcW w:w="1762" w:type="dxa"/>
+            <w:tcW w:w="1275" w:type="dxa"/>
             <w:tcBorders>
               <w:top w:val="single" w:sz="4" w:space="0" w:color="auto"/>
               <w:bottom w:val="single" w:sz="8" w:space="0" w:color="auto"/>
             </w:tcBorders>
           </w:tcPr>
           <w:p>
-            <w:r>
+            <w:pPr>
+              <w:rPr>
+                <w:sz w:val="20"/>
+                <w:szCs w:val="20"/>
+              </w:rPr>
+            </w:pPr>
+            <w:r>
+              <w:rPr>
+                <w:sz w:val="20"/>
+                <w:szCs w:val="20"/>
+              </w:rPr>
               <w:t>Einordnung</w:t>
             </w:r>
           </w:p>
         </w:tc>
         <w:tc>
           <w:tcPr>
-            <w:tcW w:w="1752" w:type="dxa"/>
+            <w:tcW w:w="1134" w:type="dxa"/>
             <w:tcBorders>
               <w:top w:val="single" w:sz="4" w:space="0" w:color="auto"/>
               <w:bottom w:val="single" w:sz="8" w:space="0" w:color="auto"/>
             </w:tcBorders>
           </w:tcPr>
           <w:p>
-            <w:r>
+            <w:pPr>
+              <w:rPr>
+                <w:sz w:val="20"/>
+                <w:szCs w:val="20"/>
+              </w:rPr>
+            </w:pPr>
+            <w:r>
+              <w:rPr>
+                <w:sz w:val="20"/>
+                <w:szCs w:val="20"/>
+              </w:rPr>
               <w:t>Targeting</w:t>
             </w:r>
           </w:p>
         </w:tc>
         <w:tc>
           <w:tcPr>
-            <w:tcW w:w="1770" w:type="dxa"/>
+            <w:tcW w:w="1418" w:type="dxa"/>
             <w:tcBorders>
               <w:top w:val="single" w:sz="4" w:space="0" w:color="auto"/>
               <w:bottom w:val="single" w:sz="8" w:space="0" w:color="auto"/>
             </w:tcBorders>
           </w:tcPr>
           <w:p>
-            <w:r>
+            <w:pPr>
+              <w:rPr>
+                <w:sz w:val="20"/>
+                <w:szCs w:val="20"/>
+              </w:rPr>
+            </w:pPr>
+            <w:r>
+              <w:rPr>
+                <w:sz w:val="20"/>
+                <w:szCs w:val="20"/>
+              </w:rPr>
               <w:t>Genderbezug</w:t>
             </w:r>
           </w:p>
         </w:tc>
         <w:tc>
           <w:tcPr>
-            <w:tcW w:w="1976" w:type="dxa"/>
+            <w:tcW w:w="1701" w:type="dxa"/>
             <w:tcBorders>
               <w:top w:val="single" w:sz="4" w:space="0" w:color="auto"/>
               <w:bottom w:val="single" w:sz="8" w:space="0" w:color="auto"/>
             </w:tcBorders>
           </w:tcPr>
           <w:p>
-            <w:r>
+            <w:pPr>
+              <w:rPr>
+                <w:sz w:val="20"/>
+                <w:szCs w:val="20"/>
+              </w:rPr>
+            </w:pPr>
+            <w:r>
+              <w:rPr>
+                <w:sz w:val="20"/>
+                <w:szCs w:val="20"/>
+              </w:rPr>
               <w:t>Diskri</w:t>
             </w:r>
             <w:r>
+              <w:rPr>
+                <w:sz w:val="20"/>
+                <w:szCs w:val="20"/>
+              </w:rPr>
               <w:t>minierungs-empfinden</w:t>
             </w:r>
           </w:p>
         </w:tc>
       </w:tr>
       <w:tr>
-        <w:tc>
-          <w:tcPr>
-            <w:tcW w:w="1776" w:type="dxa"/>
+        <w:trPr>
+          <w:jc w:val="center"/>
+        </w:trPr>
+        <w:tc>
+          <w:tcPr>
+            <w:tcW w:w="1418" w:type="dxa"/>
             <w:tcBorders>
               <w:top w:val="single" w:sz="8" w:space="0" w:color="auto"/>
             </w:tcBorders>
           </w:tcPr>
           <w:p>
-            <w:r>
+            <w:pPr>
+              <w:rPr>
+                <w:sz w:val="20"/>
+                <w:szCs w:val="20"/>
+              </w:rPr>
+            </w:pPr>
+            <w:r>
+              <w:rPr>
+                <w:sz w:val="20"/>
+                <w:szCs w:val="20"/>
+              </w:rPr>
               <w:t>Alter</w:t>
             </w:r>
           </w:p>
         </w:tc>
         <w:tc>
           <w:tcPr>
-            <w:tcW w:w="1745" w:type="dxa"/>
+            <w:tcW w:w="992" w:type="dxa"/>
             <w:tcBorders>
               <w:top w:val="single" w:sz="8" w:space="0" w:color="auto"/>
             </w:tcBorders>
           </w:tcPr>
           <w:p>
-            <w:r>
+            <w:pPr>
+              <w:rPr>
+                <w:sz w:val="20"/>
+                <w:szCs w:val="20"/>
+              </w:rPr>
+            </w:pPr>
+            <w:r>
+              <w:rPr>
+                <w:sz w:val="20"/>
+                <w:szCs w:val="20"/>
+              </w:rPr>
               <w:t>.</w:t>
             </w:r>
             <w:r>
+              <w:rPr>
+                <w:sz w:val="20"/>
+                <w:szCs w:val="20"/>
+              </w:rPr>
               <w:t>56</w:t>
             </w:r>
             <w:r>
+              <w:rPr>
+                <w:sz w:val="20"/>
+                <w:szCs w:val="20"/>
+              </w:rPr>
               <w:t>***</w:t>
             </w:r>
           </w:p>
         </w:tc>
         <w:tc>
           <w:tcPr>
-            <w:tcW w:w="1299" w:type="dxa"/>
+            <w:tcW w:w="709" w:type="dxa"/>
             <w:tcBorders>
               <w:top w:val="single" w:sz="8" w:space="0" w:color="auto"/>
             </w:tcBorders>
           </w:tcPr>
           <w:p>
-            <w:r>
+            <w:pPr>
+              <w:rPr>
+                <w:sz w:val="20"/>
+                <w:szCs w:val="20"/>
+              </w:rPr>
+            </w:pPr>
+            <w:r>
+              <w:rPr>
+                <w:sz w:val="20"/>
+                <w:szCs w:val="20"/>
+              </w:rPr>
               <w:t>.</w:t>
             </w:r>
             <w:r>
+              <w:rPr>
+                <w:sz w:val="20"/>
+                <w:szCs w:val="20"/>
+              </w:rPr>
               <w:t>096</w:t>
             </w:r>
           </w:p>
         </w:tc>
         <w:tc>
           <w:tcPr>
-            <w:tcW w:w="2207" w:type="dxa"/>
+            <w:tcW w:w="1418" w:type="dxa"/>
             <w:tcBorders>
               <w:top w:val="single" w:sz="8" w:space="0" w:color="auto"/>
             </w:tcBorders>
           </w:tcPr>
           <w:p>
-            <w:r>
+            <w:pPr>
+              <w:rPr>
+                <w:sz w:val="20"/>
+                <w:szCs w:val="20"/>
+              </w:rPr>
+            </w:pPr>
+            <w:r>
+              <w:rPr>
+                <w:sz w:val="20"/>
+                <w:szCs w:val="20"/>
+              </w:rPr>
               <w:t>-.</w:t>
             </w:r>
             <w:r>
+              <w:rPr>
+                <w:sz w:val="20"/>
+                <w:szCs w:val="20"/>
+              </w:rPr>
               <w:t>214***</w:t>
             </w:r>
           </w:p>
         </w:tc>
         <w:tc>
           <w:tcPr>
-            <w:tcW w:w="1762" w:type="dxa"/>
+            <w:tcW w:w="1275" w:type="dxa"/>
             <w:tcBorders>
               <w:top w:val="single" w:sz="8" w:space="0" w:color="auto"/>
             </w:tcBorders>
           </w:tcPr>
           <w:p>
-            <w:r>
+            <w:pPr>
+              <w:rPr>
+                <w:sz w:val="20"/>
+                <w:szCs w:val="20"/>
+              </w:rPr>
+            </w:pPr>
+            <w:r>
+              <w:rPr>
+                <w:sz w:val="20"/>
+                <w:szCs w:val="20"/>
+              </w:rPr>
               <w:t>-.</w:t>
             </w:r>
             <w:r>
+              <w:rPr>
+                <w:sz w:val="20"/>
+                <w:szCs w:val="20"/>
+              </w:rPr>
               <w:t>1</w:t>
             </w:r>
           </w:p>
         </w:tc>
         <w:tc>
           <w:tcPr>
-            <w:tcW w:w="1752" w:type="dxa"/>
+            <w:tcW w:w="1134" w:type="dxa"/>
             <w:tcBorders>
               <w:top w:val="single" w:sz="8" w:space="0" w:color="auto"/>
             </w:tcBorders>
           </w:tcPr>
           <w:p>
-            <w:r>
+            <w:pPr>
+              <w:rPr>
+                <w:sz w:val="20"/>
+                <w:szCs w:val="20"/>
+              </w:rPr>
+            </w:pPr>
+            <w:r>
+              <w:rPr>
+                <w:sz w:val="20"/>
+                <w:szCs w:val="20"/>
+              </w:rPr>
               <w:t>-.</w:t>
             </w:r>
             <w:r>
+              <w:rPr>
+                <w:sz w:val="20"/>
+                <w:szCs w:val="20"/>
+              </w:rPr>
               <w:t>125*</w:t>
             </w:r>
           </w:p>
         </w:tc>
         <w:tc>
           <w:tcPr>
-            <w:tcW w:w="1770" w:type="dxa"/>
+            <w:tcW w:w="1418" w:type="dxa"/>
             <w:tcBorders>
               <w:top w:val="single" w:sz="8" w:space="0" w:color="auto"/>
             </w:tcBorders>
           </w:tcPr>
           <w:p>
-            <w:r>
+            <w:pPr>
+              <w:rPr>
+                <w:sz w:val="20"/>
+                <w:szCs w:val="20"/>
+              </w:rPr>
+            </w:pPr>
+            <w:r>
+              <w:rPr>
+                <w:sz w:val="20"/>
+                <w:szCs w:val="20"/>
+              </w:rPr>
               <w:t>-.083</w:t>
             </w:r>
           </w:p>
         </w:tc>
         <w:tc>
           <w:tcPr>
-            <w:tcW w:w="1976" w:type="dxa"/>
+            <w:tcW w:w="1701" w:type="dxa"/>
             <w:tcBorders>
               <w:top w:val="single" w:sz="8" w:space="0" w:color="auto"/>
             </w:tcBorders>
           </w:tcPr>
           <w:p>
-            <w:r>
+            <w:pPr>
+              <w:rPr>
+                <w:sz w:val="20"/>
+                <w:szCs w:val="20"/>
+              </w:rPr>
+            </w:pPr>
+            <w:r>
+              <w:rPr>
+                <w:sz w:val="20"/>
+                <w:szCs w:val="20"/>
+              </w:rPr>
               <w:t>.</w:t>
             </w:r>
             <w:r>
+              <w:rPr>
+                <w:sz w:val="20"/>
+                <w:szCs w:val="20"/>
+              </w:rPr>
               <w:t>031</w:t>
             </w:r>
           </w:p>
         </w:tc>
       </w:tr>
       <w:tr>
-        <w:tc>
-          <w:tcPr>
-            <w:tcW w:w="1776" w:type="dxa"/>
-          </w:tcPr>
-          <w:p>
-            <w:r>
+        <w:trPr>
+          <w:jc w:val="center"/>
+        </w:trPr>
+        <w:tc>
+          <w:tcPr>
+            <w:tcW w:w="1418" w:type="dxa"/>
+          </w:tcPr>
+          <w:p>
+            <w:pPr>
+              <w:rPr>
+                <w:sz w:val="20"/>
+                <w:szCs w:val="20"/>
+              </w:rPr>
+            </w:pPr>
+            <w:r>
+              <w:rPr>
+                <w:sz w:val="20"/>
+                <w:szCs w:val="20"/>
+              </w:rPr>
               <w:t>Nutzung</w:t>
             </w:r>
           </w:p>
         </w:tc>
         <w:tc>
           <w:tcPr>
-            <w:tcW w:w="1745" w:type="dxa"/>
-          </w:tcPr>
-          <w:p>
-            <w:r>
+            <w:tcW w:w="992" w:type="dxa"/>
+          </w:tcPr>
+          <w:p>
+            <w:pPr>
+              <w:rPr>
+                <w:sz w:val="20"/>
+                <w:szCs w:val="20"/>
+              </w:rPr>
+            </w:pPr>
+            <w:r>
+              <w:rPr>
+                <w:sz w:val="20"/>
+                <w:szCs w:val="20"/>
+              </w:rPr>
               <w:t>-</w:t>
             </w:r>
           </w:p>
         </w:tc>
         <w:tc>
           <w:tcPr>
-            <w:tcW w:w="1299" w:type="dxa"/>
-          </w:tcPr>
-          <w:p>
-            <w:r>
+            <w:tcW w:w="709" w:type="dxa"/>
+          </w:tcPr>
+          <w:p>
+            <w:pPr>
+              <w:rPr>
+                <w:sz w:val="20"/>
+                <w:szCs w:val="20"/>
+              </w:rPr>
+            </w:pPr>
+            <w:r>
+              <w:rPr>
+                <w:sz w:val="20"/>
+                <w:szCs w:val="20"/>
+              </w:rPr>
               <w:t>.06</w:t>
             </w:r>
             <w:r>
+              <w:rPr>
+                <w:sz w:val="20"/>
+                <w:szCs w:val="20"/>
+              </w:rPr>
               <w:t>4</w:t>
             </w:r>
           </w:p>
         </w:tc>
         <w:tc>
           <w:tcPr>
-            <w:tcW w:w="2207" w:type="dxa"/>
-          </w:tcPr>
-          <w:p>
-            <w:r>
+            <w:tcW w:w="1418" w:type="dxa"/>
+          </w:tcPr>
+          <w:p>
+            <w:pPr>
+              <w:rPr>
+                <w:sz w:val="20"/>
+                <w:szCs w:val="20"/>
+              </w:rPr>
+            </w:pPr>
+            <w:r>
+              <w:rPr>
+                <w:sz w:val="20"/>
+                <w:szCs w:val="20"/>
+              </w:rPr>
               <w:t>-.2</w:t>
             </w:r>
             <w:r>
+              <w:rPr>
+                <w:sz w:val="20"/>
+                <w:szCs w:val="20"/>
+              </w:rPr>
               <w:t>39</w:t>
             </w:r>
             <w:r>
+              <w:rPr>
+                <w:sz w:val="20"/>
+                <w:szCs w:val="20"/>
+              </w:rPr>
               <w:t>***</w:t>
             </w:r>
           </w:p>
         </w:tc>
         <w:tc>
           <w:tcPr>
-            <w:tcW w:w="1762" w:type="dxa"/>
-          </w:tcPr>
-          <w:p>
-            <w:r>
+            <w:tcW w:w="1275" w:type="dxa"/>
+          </w:tcPr>
+          <w:p>
+            <w:pPr>
+              <w:rPr>
+                <w:sz w:val="20"/>
+                <w:szCs w:val="20"/>
+              </w:rPr>
+            </w:pPr>
+            <w:r>
+              <w:rPr>
+                <w:sz w:val="20"/>
+                <w:szCs w:val="20"/>
+              </w:rPr>
               <w:t>-.04</w:t>
             </w:r>
             <w:r>
+              <w:rPr>
+                <w:sz w:val="20"/>
+                <w:szCs w:val="20"/>
+              </w:rPr>
               <w:t>9</w:t>
             </w:r>
           </w:p>
         </w:tc>
         <w:tc>
           <w:tcPr>
-            <w:tcW w:w="1752" w:type="dxa"/>
-          </w:tcPr>
-          <w:p>
-            <w:r>
+            <w:tcW w:w="1134" w:type="dxa"/>
+          </w:tcPr>
+          <w:p>
+            <w:pPr>
+              <w:rPr>
+                <w:sz w:val="20"/>
+                <w:szCs w:val="20"/>
+              </w:rPr>
+            </w:pPr>
+            <w:r>
+              <w:rPr>
+                <w:sz w:val="20"/>
+                <w:szCs w:val="20"/>
+              </w:rPr>
               <w:t>-.1</w:t>
             </w:r>
             <w:r>
+              <w:rPr>
+                <w:sz w:val="20"/>
+                <w:szCs w:val="20"/>
+              </w:rPr>
               <w:t>61</w:t>
             </w:r>
             <w:r>
+              <w:rPr>
+                <w:sz w:val="20"/>
+                <w:szCs w:val="20"/>
+              </w:rPr>
               <w:t>*</w:t>
             </w:r>
             <w:r>
+              <w:rPr>
+                <w:sz w:val="20"/>
+                <w:szCs w:val="20"/>
+              </w:rPr>
               <w:t>*</w:t>
             </w:r>
           </w:p>
         </w:tc>
         <w:tc>
           <w:tcPr>
-            <w:tcW w:w="1770" w:type="dxa"/>
-          </w:tcPr>
-          <w:p>
-            <w:r>
+            <w:tcW w:w="1418" w:type="dxa"/>
+          </w:tcPr>
+          <w:p>
+            <w:pPr>
+              <w:rPr>
+                <w:sz w:val="20"/>
+                <w:szCs w:val="20"/>
+              </w:rPr>
+            </w:pPr>
+            <w:r>
+              <w:rPr>
+                <w:sz w:val="20"/>
+                <w:szCs w:val="20"/>
+              </w:rPr>
               <w:t>.0</w:t>
             </w:r>
             <w:r>
+              <w:rPr>
+                <w:sz w:val="20"/>
+                <w:szCs w:val="20"/>
+              </w:rPr>
               <w:t>24</w:t>
             </w:r>
           </w:p>
         </w:tc>
         <w:tc>
           <w:tcPr>
-            <w:tcW w:w="1976" w:type="dxa"/>
-          </w:tcPr>
-          <w:p>
-            <w:r>
+            <w:tcW w:w="1701" w:type="dxa"/>
+          </w:tcPr>
+          <w:p>
+            <w:pPr>
+              <w:rPr>
+                <w:sz w:val="20"/>
+                <w:szCs w:val="20"/>
+              </w:rPr>
+            </w:pPr>
+            <w:r>
+              <w:rPr>
+                <w:sz w:val="20"/>
+                <w:szCs w:val="20"/>
+              </w:rPr>
               <w:t>.151</w:t>
             </w:r>
             <w:r>
+              <w:rPr>
+                <w:sz w:val="20"/>
+                <w:szCs w:val="20"/>
+              </w:rPr>
               <w:t>*</w:t>
             </w:r>
           </w:p>
         </w:tc>
       </w:tr>
       <w:tr>
-        <w:tc>
-          <w:tcPr>
-            <w:tcW w:w="1776" w:type="dxa"/>
-          </w:tcPr>
-          <w:p>
-            <w:r>
+        <w:trPr>
+          <w:jc w:val="center"/>
+        </w:trPr>
+        <w:tc>
+          <w:tcPr>
+            <w:tcW w:w="1418" w:type="dxa"/>
+          </w:tcPr>
+          <w:p>
+            <w:pPr>
+              <w:rPr>
+                <w:sz w:val="20"/>
+                <w:szCs w:val="20"/>
+              </w:rPr>
+            </w:pPr>
+            <w:r>
+              <w:rPr>
+                <w:sz w:val="20"/>
+                <w:szCs w:val="20"/>
+              </w:rPr>
               <w:t>KUT</w:t>
             </w:r>
           </w:p>
         </w:tc>
         <w:tc>
           <w:tcPr>
-            <w:tcW w:w="1745" w:type="dxa"/>
-          </w:tcPr>
-          <w:p/>
-        </w:tc>
-        <w:tc>
-          <w:tcPr>
-            <w:tcW w:w="1299" w:type="dxa"/>
-          </w:tcPr>
-          <w:p>
-            <w:r>
+            <w:tcW w:w="992" w:type="dxa"/>
+          </w:tcPr>
+          <w:p>
+            <w:pPr>
+              <w:rPr>
+                <w:sz w:val="20"/>
+                <w:szCs w:val="20"/>
+              </w:rPr>
+            </w:pPr>
+          </w:p>
+        </w:tc>
+        <w:tc>
+          <w:tcPr>
+            <w:tcW w:w="709" w:type="dxa"/>
+          </w:tcPr>
+          <w:p>
+            <w:pPr>
+              <w:rPr>
+                <w:sz w:val="20"/>
+                <w:szCs w:val="20"/>
+              </w:rPr>
+            </w:pPr>
+            <w:r>
+              <w:rPr>
+                <w:sz w:val="20"/>
+                <w:szCs w:val="20"/>
+              </w:rPr>
               <w:t>-</w:t>
             </w:r>
           </w:p>
         </w:tc>
         <w:tc>
           <w:tcPr>
-            <w:tcW w:w="2207" w:type="dxa"/>
-          </w:tcPr>
-          <w:p>
-            <w:r>
+            <w:tcW w:w="1418" w:type="dxa"/>
+          </w:tcPr>
+          <w:p>
+            <w:pPr>
+              <w:rPr>
+                <w:sz w:val="20"/>
+                <w:szCs w:val="20"/>
+              </w:rPr>
+            </w:pPr>
+            <w:r>
+              <w:rPr>
+                <w:sz w:val="20"/>
+                <w:szCs w:val="20"/>
+              </w:rPr>
               <w:t>.</w:t>
             </w:r>
             <w:r>
+              <w:rPr>
+                <w:sz w:val="20"/>
+                <w:szCs w:val="20"/>
+              </w:rPr>
               <w:t>041</w:t>
             </w:r>
           </w:p>
         </w:tc>
         <w:tc>
           <w:tcPr>
-            <w:tcW w:w="1762" w:type="dxa"/>
-          </w:tcPr>
-          <w:p>
-            <w:r>
+            <w:tcW w:w="1275" w:type="dxa"/>
+          </w:tcPr>
+          <w:p>
+            <w:pPr>
+              <w:rPr>
+                <w:sz w:val="20"/>
+                <w:szCs w:val="20"/>
+              </w:rPr>
+            </w:pPr>
+            <w:r>
+              <w:rPr>
+                <w:sz w:val="20"/>
+                <w:szCs w:val="20"/>
+              </w:rPr>
               <w:t>-.056</w:t>
             </w:r>
           </w:p>
         </w:tc>
         <w:tc>
           <w:tcPr>
-            <w:tcW w:w="1752" w:type="dxa"/>
-          </w:tcPr>
-          <w:p>
-            <w:r>
+            <w:tcW w:w="1134" w:type="dxa"/>
+          </w:tcPr>
+          <w:p>
+            <w:pPr>
+              <w:rPr>
+                <w:sz w:val="20"/>
+                <w:szCs w:val="20"/>
+              </w:rPr>
+            </w:pPr>
+            <w:r>
+              <w:rPr>
+                <w:sz w:val="20"/>
+                <w:szCs w:val="20"/>
+              </w:rPr>
               <w:t>-.001</w:t>
             </w:r>
           </w:p>
         </w:tc>
         <w:tc>
           <w:tcPr>
-            <w:tcW w:w="1770" w:type="dxa"/>
-          </w:tcPr>
-          <w:p>
-            <w:r>
+            <w:tcW w:w="1418" w:type="dxa"/>
+          </w:tcPr>
+          <w:p>
+            <w:pPr>
+              <w:rPr>
+                <w:sz w:val="20"/>
+                <w:szCs w:val="20"/>
+              </w:rPr>
+            </w:pPr>
+            <w:r>
+              <w:rPr>
+                <w:sz w:val="20"/>
+                <w:szCs w:val="20"/>
+              </w:rPr>
               <w:t>.022</w:t>
             </w:r>
           </w:p>
         </w:tc>
         <w:tc>
           <w:tcPr>
-            <w:tcW w:w="1976" w:type="dxa"/>
-          </w:tcPr>
-          <w:p>
-            <w:r>
+            <w:tcW w:w="1701" w:type="dxa"/>
+          </w:tcPr>
+          <w:p>
+            <w:pPr>
+              <w:rPr>
+                <w:sz w:val="20"/>
+                <w:szCs w:val="20"/>
+              </w:rPr>
+            </w:pPr>
+            <w:r>
+              <w:rPr>
+                <w:sz w:val="20"/>
+                <w:szCs w:val="20"/>
+              </w:rPr>
               <w:t>.093</w:t>
             </w:r>
           </w:p>
         </w:tc>
       </w:tr>
       <w:tr>
-        <w:tc>
-          <w:tcPr>
-            <w:tcW w:w="1776" w:type="dxa"/>
-          </w:tcPr>
-          <w:p>
-            <w:r>
+        <w:trPr>
+          <w:jc w:val="center"/>
+        </w:trPr>
+        <w:tc>
+          <w:tcPr>
+            <w:tcW w:w="1418" w:type="dxa"/>
+          </w:tcPr>
+          <w:p>
+            <w:pPr>
+              <w:rPr>
+                <w:sz w:val="20"/>
+                <w:szCs w:val="20"/>
+              </w:rPr>
+            </w:pPr>
+            <w:r>
+              <w:rPr>
+                <w:sz w:val="20"/>
+                <w:szCs w:val="20"/>
+              </w:rPr>
               <w:t>Wahrnehmung</w:t>
             </w:r>
           </w:p>
         </w:tc>
         <w:tc>
           <w:tcPr>
-            <w:tcW w:w="1745" w:type="dxa"/>
-          </w:tcPr>
-          <w:p/>
-        </w:tc>
-        <w:tc>
-          <w:tcPr>
-            <w:tcW w:w="1299" w:type="dxa"/>
-          </w:tcPr>
-          <w:p/>
-        </w:tc>
-        <w:tc>
-          <w:tcPr>
-            <w:tcW w:w="2207" w:type="dxa"/>
-          </w:tcPr>
-          <w:p>
-            <w:r>
+            <w:tcW w:w="992" w:type="dxa"/>
+          </w:tcPr>
+          <w:p>
+            <w:pPr>
+              <w:rPr>
+                <w:sz w:val="20"/>
+                <w:szCs w:val="20"/>
+              </w:rPr>
+            </w:pPr>
+          </w:p>
+        </w:tc>
+        <w:tc>
+          <w:tcPr>
+            <w:tcW w:w="709" w:type="dxa"/>
+          </w:tcPr>
+          <w:p>
+            <w:pPr>
+              <w:rPr>
+                <w:sz w:val="20"/>
+                <w:szCs w:val="20"/>
+              </w:rPr>
+            </w:pPr>
+          </w:p>
+        </w:tc>
+        <w:tc>
+          <w:tcPr>
+            <w:tcW w:w="1418" w:type="dxa"/>
+          </w:tcPr>
+          <w:p>
+            <w:pPr>
+              <w:jc w:val="center"/>
+              <w:rPr>
+                <w:sz w:val="20"/>
+                <w:szCs w:val="20"/>
+              </w:rPr>
+            </w:pPr>
+            <w:r>
+              <w:rPr>
+                <w:sz w:val="20"/>
+                <w:szCs w:val="20"/>
+              </w:rPr>
               <w:t>-</w:t>
             </w:r>
           </w:p>
         </w:tc>
         <w:tc>
           <w:tcPr>
-            <w:tcW w:w="1762" w:type="dxa"/>
-          </w:tcPr>
-          <w:p>
-            <w:r>
+            <w:tcW w:w="1275" w:type="dxa"/>
+          </w:tcPr>
+          <w:p>
+            <w:pPr>
+              <w:rPr>
+                <w:sz w:val="20"/>
+                <w:szCs w:val="20"/>
+              </w:rPr>
+            </w:pPr>
+            <w:r>
+              <w:rPr>
+                <w:sz w:val="20"/>
+                <w:szCs w:val="20"/>
+              </w:rPr>
               <w:t>.</w:t>
             </w:r>
             <w:r>
+              <w:rPr>
+                <w:sz w:val="20"/>
+                <w:szCs w:val="20"/>
+              </w:rPr>
               <w:t>085</w:t>
             </w:r>
           </w:p>
         </w:tc>
         <w:tc>
           <w:tcPr>
-            <w:tcW w:w="1752" w:type="dxa"/>
-          </w:tcPr>
-          <w:p>
-            <w:r>
+            <w:tcW w:w="1134" w:type="dxa"/>
+          </w:tcPr>
+          <w:p>
+            <w:pPr>
+              <w:rPr>
+                <w:sz w:val="20"/>
+                <w:szCs w:val="20"/>
+              </w:rPr>
+            </w:pPr>
+            <w:r>
+              <w:rPr>
+                <w:sz w:val="20"/>
+                <w:szCs w:val="20"/>
+              </w:rPr>
               <w:t>.</w:t>
             </w:r>
             <w:r>
+              <w:rPr>
+                <w:sz w:val="20"/>
+                <w:szCs w:val="20"/>
+              </w:rPr>
               <w:t>141*</w:t>
             </w:r>
           </w:p>
         </w:tc>
         <w:tc>
           <w:tcPr>
-            <w:tcW w:w="1770" w:type="dxa"/>
-          </w:tcPr>
-          <w:p>
-            <w:r>
+            <w:tcW w:w="1418" w:type="dxa"/>
+          </w:tcPr>
+          <w:p>
+            <w:pPr>
+              <w:rPr>
+                <w:sz w:val="20"/>
+                <w:szCs w:val="20"/>
+              </w:rPr>
+            </w:pPr>
+            <w:r>
+              <w:rPr>
+                <w:sz w:val="20"/>
+                <w:szCs w:val="20"/>
+              </w:rPr>
               <w:t>.</w:t>
             </w:r>
             <w:r>
+              <w:rPr>
+                <w:sz w:val="20"/>
+                <w:szCs w:val="20"/>
+              </w:rPr>
               <w:t>088</w:t>
             </w:r>
           </w:p>
         </w:tc>
         <w:tc>
           <w:tcPr>
-            <w:tcW w:w="1976" w:type="dxa"/>
-          </w:tcPr>
-          <w:p>
-            <w:r>
+            <w:tcW w:w="1701" w:type="dxa"/>
+          </w:tcPr>
+          <w:p>
+            <w:pPr>
+              <w:rPr>
+                <w:sz w:val="20"/>
+                <w:szCs w:val="20"/>
+              </w:rPr>
+            </w:pPr>
+            <w:r>
+              <w:rPr>
+                <w:sz w:val="20"/>
+                <w:szCs w:val="20"/>
+              </w:rPr>
               <w:t>-.009</w:t>
             </w:r>
           </w:p>
         </w:tc>
       </w:tr>
       <w:tr>
-        <w:tc>
-          <w:tcPr>
-            <w:tcW w:w="1776" w:type="dxa"/>
-          </w:tcPr>
-          <w:p>
-            <w:r>
+        <w:trPr>
+          <w:jc w:val="center"/>
+        </w:trPr>
+        <w:tc>
+          <w:tcPr>
+            <w:tcW w:w="1418" w:type="dxa"/>
+          </w:tcPr>
+          <w:p>
+            <w:pPr>
+              <w:rPr>
+                <w:sz w:val="20"/>
+                <w:szCs w:val="20"/>
+              </w:rPr>
+            </w:pPr>
+            <w:r>
+              <w:rPr>
+                <w:sz w:val="20"/>
+                <w:szCs w:val="20"/>
+              </w:rPr>
               <w:t>Einordnung</w:t>
             </w:r>
           </w:p>
         </w:tc>
         <w:tc>
           <w:tcPr>
-            <w:tcW w:w="1745" w:type="dxa"/>
-          </w:tcPr>
-          <w:p/>
-        </w:tc>
-        <w:tc>
-          <w:tcPr>
-            <w:tcW w:w="1299" w:type="dxa"/>
-          </w:tcPr>
-          <w:p/>
-        </w:tc>
-        <w:tc>
-          <w:tcPr>
-            <w:tcW w:w="2207" w:type="dxa"/>
-          </w:tcPr>
-          <w:p/>
-        </w:tc>
-        <w:tc>
-          <w:tcPr>
-            <w:tcW w:w="1762" w:type="dxa"/>
-          </w:tcPr>
-          <w:p>
-            <w:r>
+            <w:tcW w:w="992" w:type="dxa"/>
+          </w:tcPr>
+          <w:p>
+            <w:pPr>
+              <w:rPr>
+                <w:sz w:val="20"/>
+                <w:szCs w:val="20"/>
+              </w:rPr>
+            </w:pPr>
+          </w:p>
+        </w:tc>
+        <w:tc>
+          <w:tcPr>
+            <w:tcW w:w="709" w:type="dxa"/>
+          </w:tcPr>
+          <w:p>
+            <w:pPr>
+              <w:rPr>
+                <w:sz w:val="20"/>
+                <w:szCs w:val="20"/>
+              </w:rPr>
+            </w:pPr>
+          </w:p>
+        </w:tc>
+        <w:tc>
+          <w:tcPr>
+            <w:tcW w:w="1418" w:type="dxa"/>
+          </w:tcPr>
+          <w:p>
+            <w:pPr>
+              <w:rPr>
+                <w:sz w:val="20"/>
+                <w:szCs w:val="20"/>
+              </w:rPr>
+            </w:pPr>
+          </w:p>
+        </w:tc>
+        <w:tc>
+          <w:tcPr>
+            <w:tcW w:w="1275" w:type="dxa"/>
+          </w:tcPr>
+          <w:p>
+            <w:pPr>
+              <w:rPr>
+                <w:sz w:val="20"/>
+                <w:szCs w:val="20"/>
+              </w:rPr>
+            </w:pPr>
+            <w:r>
+              <w:rPr>
+                <w:sz w:val="20"/>
+                <w:szCs w:val="20"/>
+              </w:rPr>
               <w:t>-</w:t>
             </w:r>
           </w:p>
         </w:tc>
         <w:tc>
           <w:tcPr>
-            <w:tcW w:w="1752" w:type="dxa"/>
-          </w:tcPr>
-          <w:p>
-            <w:r>
+            <w:tcW w:w="1134" w:type="dxa"/>
+          </w:tcPr>
+          <w:p>
+            <w:pPr>
+              <w:rPr>
+                <w:sz w:val="20"/>
+                <w:szCs w:val="20"/>
+              </w:rPr>
+            </w:pPr>
+            <w:r>
+              <w:rPr>
+                <w:sz w:val="20"/>
+                <w:szCs w:val="20"/>
+              </w:rPr>
               <w:t>.</w:t>
             </w:r>
             <w:r>
+              <w:rPr>
+                <w:sz w:val="20"/>
+                <w:szCs w:val="20"/>
+              </w:rPr>
               <w:t>255</w:t>
             </w:r>
             <w:r>
+              <w:rPr>
+                <w:sz w:val="20"/>
+                <w:szCs w:val="20"/>
+              </w:rPr>
               <w:t>***</w:t>
             </w:r>
           </w:p>
         </w:tc>
         <w:tc>
           <w:tcPr>
-            <w:tcW w:w="1770" w:type="dxa"/>
-          </w:tcPr>
-          <w:p>
-            <w:r>
+            <w:tcW w:w="1418" w:type="dxa"/>
+          </w:tcPr>
+          <w:p>
+            <w:pPr>
+              <w:rPr>
+                <w:sz w:val="20"/>
+                <w:szCs w:val="20"/>
+              </w:rPr>
+            </w:pPr>
+            <w:r>
+              <w:rPr>
+                <w:sz w:val="20"/>
+                <w:szCs w:val="20"/>
+              </w:rPr>
               <w:t>.</w:t>
             </w:r>
             <w:r>
+              <w:rPr>
+                <w:sz w:val="20"/>
+                <w:szCs w:val="20"/>
+              </w:rPr>
               <w:t>271</w:t>
             </w:r>
             <w:r>
+              <w:rPr>
+                <w:sz w:val="20"/>
+                <w:szCs w:val="20"/>
+              </w:rPr>
               <w:t>***</w:t>
             </w:r>
           </w:p>
         </w:tc>
         <w:tc>
           <w:tcPr>
-            <w:tcW w:w="1976" w:type="dxa"/>
-          </w:tcPr>
-          <w:p>
-            <w:r>
+            <w:tcW w:w="1701" w:type="dxa"/>
+          </w:tcPr>
+          <w:p>
+            <w:pPr>
+              <w:rPr>
+                <w:sz w:val="20"/>
+                <w:szCs w:val="20"/>
+              </w:rPr>
+            </w:pPr>
+            <w:r>
+              <w:rPr>
+                <w:sz w:val="20"/>
+                <w:szCs w:val="20"/>
+              </w:rPr>
               <w:t>.2</w:t>
             </w:r>
             <w:r>
+              <w:rPr>
+                <w:sz w:val="20"/>
+                <w:szCs w:val="20"/>
+              </w:rPr>
               <w:t>27</w:t>
             </w:r>
             <w:r>
+              <w:rPr>
+                <w:sz w:val="20"/>
+                <w:szCs w:val="20"/>
+              </w:rPr>
               <w:t>***</w:t>
             </w:r>
           </w:p>
         </w:tc>
       </w:tr>
       <w:tr>
-        <w:tc>
-          <w:tcPr>
-            <w:tcW w:w="1776" w:type="dxa"/>
-          </w:tcPr>
-          <w:p>
-            <w:r>
+        <w:trPr>
+          <w:jc w:val="center"/>
+        </w:trPr>
+        <w:tc>
+          <w:tcPr>
+            <w:tcW w:w="1418" w:type="dxa"/>
+          </w:tcPr>
+          <w:p>
+            <w:pPr>
+              <w:rPr>
+                <w:sz w:val="20"/>
+                <w:szCs w:val="20"/>
+              </w:rPr>
+            </w:pPr>
+            <w:r>
+              <w:rPr>
+                <w:sz w:val="20"/>
+                <w:szCs w:val="20"/>
+              </w:rPr>
               <w:t>Targeting</w:t>
             </w:r>
           </w:p>
         </w:tc>
         <w:tc>
           <w:tcPr>
-            <w:tcW w:w="1745" w:type="dxa"/>
-          </w:tcPr>
-          <w:p/>
-        </w:tc>
-        <w:tc>
-          <w:tcPr>
-            <w:tcW w:w="1299" w:type="dxa"/>
-          </w:tcPr>
-          <w:p/>
-        </w:tc>
-        <w:tc>
-          <w:tcPr>
-            <w:tcW w:w="2207" w:type="dxa"/>
-          </w:tcPr>
-          <w:p/>
-        </w:tc>
-        <w:tc>
-          <w:tcPr>
-            <w:tcW w:w="1762" w:type="dxa"/>
-          </w:tcPr>
-          <w:p/>
-        </w:tc>
-        <w:tc>
-          <w:tcPr>
-            <w:tcW w:w="1752" w:type="dxa"/>
-          </w:tcPr>
-          <w:p>
-            <w:r>
+            <w:tcW w:w="992" w:type="dxa"/>
+          </w:tcPr>
+          <w:p>
+            <w:pPr>
+              <w:rPr>
+                <w:sz w:val="20"/>
+                <w:szCs w:val="20"/>
+              </w:rPr>
+            </w:pPr>
+          </w:p>
+        </w:tc>
+        <w:tc>
+          <w:tcPr>
+            <w:tcW w:w="709" w:type="dxa"/>
+          </w:tcPr>
+          <w:p>
+            <w:pPr>
+              <w:rPr>
+                <w:sz w:val="20"/>
+                <w:szCs w:val="20"/>
+              </w:rPr>
+            </w:pPr>
+          </w:p>
+        </w:tc>
+        <w:tc>
+          <w:tcPr>
+            <w:tcW w:w="1418" w:type="dxa"/>
+          </w:tcPr>
+          <w:p>
+            <w:pPr>
+              <w:rPr>
+                <w:sz w:val="20"/>
+                <w:szCs w:val="20"/>
+              </w:rPr>
+            </w:pPr>
+          </w:p>
+        </w:tc>
+        <w:tc>
+          <w:tcPr>
+            <w:tcW w:w="1275" w:type="dxa"/>
+          </w:tcPr>
+          <w:p>
+            <w:pPr>
+              <w:rPr>
+                <w:sz w:val="20"/>
+                <w:szCs w:val="20"/>
+              </w:rPr>
+            </w:pPr>
+          </w:p>
+        </w:tc>
+        <w:tc>
+          <w:tcPr>
+            <w:tcW w:w="1134" w:type="dxa"/>
+          </w:tcPr>
+          <w:p>
+            <w:pPr>
+              <w:rPr>
+                <w:sz w:val="20"/>
+                <w:szCs w:val="20"/>
+              </w:rPr>
+            </w:pPr>
+            <w:r>
+              <w:rPr>
+                <w:sz w:val="20"/>
+                <w:szCs w:val="20"/>
+              </w:rPr>
               <w:t>-</w:t>
             </w:r>
           </w:p>
         </w:tc>
         <w:tc>
           <w:tcPr>
-            <w:tcW w:w="1770" w:type="dxa"/>
-          </w:tcPr>
-          <w:p>
-            <w:r>
+            <w:tcW w:w="1418" w:type="dxa"/>
+          </w:tcPr>
+          <w:p>
+            <w:pPr>
+              <w:rPr>
+                <w:sz w:val="20"/>
+                <w:szCs w:val="20"/>
+              </w:rPr>
+            </w:pPr>
+            <w:r>
+              <w:rPr>
+                <w:sz w:val="20"/>
+                <w:szCs w:val="20"/>
+              </w:rPr>
               <w:t>.</w:t>
             </w:r>
             <w:r>
+              <w:rPr>
+                <w:sz w:val="20"/>
+                <w:szCs w:val="20"/>
+              </w:rPr>
               <w:t>269</w:t>
             </w:r>
             <w:r>
+              <w:rPr>
+                <w:sz w:val="20"/>
+                <w:szCs w:val="20"/>
+              </w:rPr>
               <w:t>***</w:t>
             </w:r>
           </w:p>
         </w:tc>
         <w:tc>
           <w:tcPr>
-            <w:tcW w:w="1976" w:type="dxa"/>
-          </w:tcPr>
-          <w:p>
-            <w:r>
+            <w:tcW w:w="1701" w:type="dxa"/>
+          </w:tcPr>
+          <w:p>
+            <w:pPr>
+              <w:rPr>
+                <w:sz w:val="20"/>
+                <w:szCs w:val="20"/>
+              </w:rPr>
+            </w:pPr>
+            <w:r>
+              <w:rPr>
+                <w:sz w:val="20"/>
+                <w:szCs w:val="20"/>
+              </w:rPr>
               <w:t>.</w:t>
             </w:r>
             <w:r>
+              <w:rPr>
+                <w:sz w:val="20"/>
+                <w:szCs w:val="20"/>
+              </w:rPr>
               <w:t>162</w:t>
             </w:r>
             <w:r>
+              <w:rPr>
+                <w:sz w:val="20"/>
+                <w:szCs w:val="20"/>
+              </w:rPr>
               <w:t>**</w:t>
             </w:r>
           </w:p>
         </w:tc>
       </w:tr>
       <w:tr>
-        <w:tc>
-          <w:tcPr>
-            <w:tcW w:w="1776" w:type="dxa"/>
+        <w:trPr>
+          <w:jc w:val="center"/>
+        </w:trPr>
+        <w:tc>
+          <w:tcPr>
+            <w:tcW w:w="1418" w:type="dxa"/>
             <w:tcBorders>
               <w:bottom w:val="single" w:sz="8" w:space="0" w:color="auto"/>
             </w:tcBorders>
           </w:tcPr>
           <w:p>
-            <w:r>
+            <w:pPr>
+              <w:rPr>
+                <w:sz w:val="20"/>
+                <w:szCs w:val="20"/>
+              </w:rPr>
+            </w:pPr>
+            <w:r>
+              <w:rPr>
+                <w:sz w:val="20"/>
+                <w:szCs w:val="20"/>
+              </w:rPr>
               <w:t>Genderbezug</w:t>
             </w:r>
           </w:p>
         </w:tc>
         <w:tc>
           <w:tcPr>
-            <w:tcW w:w="1745" w:type="dxa"/>
+            <w:tcW w:w="992" w:type="dxa"/>
             <w:tcBorders>
               <w:bottom w:val="single" w:sz="8" w:space="0" w:color="auto"/>
             </w:tcBorders>
           </w:tcPr>
-          <w:p/>
-        </w:tc>
-        <w:tc>
-          <w:tcPr>
-            <w:tcW w:w="1299" w:type="dxa"/>
+          <w:p>
+            <w:pPr>
+              <w:rPr>
+                <w:sz w:val="20"/>
+                <w:szCs w:val="20"/>
+              </w:rPr>
+            </w:pPr>
+          </w:p>
+        </w:tc>
+        <w:tc>
+          <w:tcPr>
+            <w:tcW w:w="709" w:type="dxa"/>
             <w:tcBorders>
               <w:bottom w:val="single" w:sz="8" w:space="0" w:color="auto"/>
             </w:tcBorders>
           </w:tcPr>
-          <w:p/>
-        </w:tc>
-        <w:tc>
-          <w:tcPr>
-            <w:tcW w:w="2207" w:type="dxa"/>
+          <w:p>
+            <w:pPr>
+              <w:rPr>
+                <w:sz w:val="20"/>
+                <w:szCs w:val="20"/>
+              </w:rPr>
+            </w:pPr>
+          </w:p>
+        </w:tc>
+        <w:tc>
+          <w:tcPr>
+            <w:tcW w:w="1418" w:type="dxa"/>
             <w:tcBorders>
               <w:bottom w:val="single" w:sz="8" w:space="0" w:color="auto"/>
             </w:tcBorders>
           </w:tcPr>
-          <w:p/>
-        </w:tc>
-        <w:tc>
-          <w:tcPr>
-            <w:tcW w:w="1762" w:type="dxa"/>
+          <w:p>
+            <w:pPr>
+              <w:rPr>
+                <w:sz w:val="20"/>
+                <w:szCs w:val="20"/>
+              </w:rPr>
+            </w:pPr>
+          </w:p>
+        </w:tc>
+        <w:tc>
+          <w:tcPr>
+            <w:tcW w:w="1275" w:type="dxa"/>
             <w:tcBorders>
               <w:bottom w:val="single" w:sz="8" w:space="0" w:color="auto"/>
             </w:tcBorders>
           </w:tcPr>
-          <w:p/>
-        </w:tc>
-        <w:tc>
-          <w:tcPr>
-            <w:tcW w:w="1752" w:type="dxa"/>
+          <w:p>
+            <w:pPr>
+              <w:rPr>
+                <w:sz w:val="20"/>
+                <w:szCs w:val="20"/>
+              </w:rPr>
+            </w:pPr>
+          </w:p>
+        </w:tc>
+        <w:tc>
+          <w:tcPr>
+            <w:tcW w:w="1134" w:type="dxa"/>
             <w:tcBorders>
               <w:bottom w:val="single" w:sz="8" w:space="0" w:color="auto"/>
             </w:tcBorders>
           </w:tcPr>
-          <w:p/>
-        </w:tc>
-        <w:tc>
-          <w:tcPr>
-            <w:tcW w:w="1770" w:type="dxa"/>
+          <w:p>
+            <w:pPr>
+              <w:rPr>
+                <w:sz w:val="20"/>
+                <w:szCs w:val="20"/>
+              </w:rPr>
+            </w:pPr>
+          </w:p>
+        </w:tc>
+        <w:tc>
+          <w:tcPr>
+            <w:tcW w:w="1418" w:type="dxa"/>
             <w:tcBorders>
               <w:bottom w:val="single" w:sz="8" w:space="0" w:color="auto"/>
             </w:tcBorders>
           </w:tcPr>
           <w:p>
-            <w:r>
+            <w:pPr>
+              <w:rPr>
+                <w:sz w:val="20"/>
+                <w:szCs w:val="20"/>
+              </w:rPr>
+            </w:pPr>
+            <w:r>
+              <w:rPr>
+                <w:sz w:val="20"/>
+                <w:szCs w:val="20"/>
+              </w:rPr>
               <w:t>-</w:t>
             </w:r>
           </w:p>
         </w:tc>
         <w:tc>
           <w:tcPr>
-            <w:tcW w:w="1976" w:type="dxa"/>
+            <w:tcW w:w="1701" w:type="dxa"/>
             <w:tcBorders>
               <w:bottom w:val="single" w:sz="8" w:space="0" w:color="auto"/>
             </w:tcBorders>
           </w:tcPr>
           <w:p>
-            <w:r>
+            <w:pPr>
+              <w:rPr>
+                <w:sz w:val="20"/>
+                <w:szCs w:val="20"/>
+              </w:rPr>
+            </w:pPr>
+            <w:r>
+              <w:rPr>
+                <w:sz w:val="20"/>
+                <w:szCs w:val="20"/>
+              </w:rPr>
               <w:t>.</w:t>
             </w:r>
             <w:r>
+              <w:rPr>
+                <w:sz w:val="20"/>
+                <w:szCs w:val="20"/>
+              </w:rPr>
               <w:t>638</w:t>
             </w:r>
             <w:r>
+              <w:rPr>
+                <w:sz w:val="20"/>
+                <w:szCs w:val="20"/>
+              </w:rPr>
               <w:t>***</w:t>
             </w:r>
           </w:p>
@@ -847,9 +1602,155 @@
       </w:r>
     </w:p>
     <w:p/>
+    <w:p>
+      <w:r>
+        <w:t>Lineare Regression</w:t>
+      </w:r>
+    </w:p>
+    <w:p>
+      <w:r>
+        <w:t>Auswertung der lineare Regression für Genderbezug</w:t>
+      </w:r>
+    </w:p>
+    <w:p>
+      <w:pPr>
+        <w:rPr>
+          <w:sz w:val="20"/>
+          <w:szCs w:val="20"/>
+        </w:rPr>
+      </w:pPr>
+      <w:r>
+        <w:rPr>
+          <w:noProof/>
+        </w:rPr>
+        <w:drawing>
+          <wp:inline distT="0" distB="0" distL="0" distR="0" wp14:anchorId="1503CF2D" wp14:editId="4E2FA2E0">
+            <wp:extent cx="3687445" cy="3913033"/>
+            <wp:effectExtent l="0" t="0" r="8255" b="0"/>
+            <wp:docPr id="1" name="Grafik 1"/>
+            <wp:cNvGraphicFramePr>
+              <a:graphicFrameLocks xmlns:a="http://schemas.openxmlformats.org/drawingml/2006/main" noChangeAspect="1"/>
+            </wp:cNvGraphicFramePr>
+            <a:graphic xmlns:a="http://schemas.openxmlformats.org/drawingml/2006/main">
+              <a:graphicData uri="http://schemas.openxmlformats.org/drawingml/2006/picture">
+                <pic:pic xmlns:pic="http://schemas.openxmlformats.org/drawingml/2006/picture">
+                  <pic:nvPicPr>
+                    <pic:cNvPr id="1" name=""/>
+                    <pic:cNvPicPr/>
+                  </pic:nvPicPr>
+                  <pic:blipFill>
+                    <a:blip r:embed="rId4"/>
+                    <a:stretch>
+                      <a:fillRect/>
+                    </a:stretch>
+                  </pic:blipFill>
+                  <pic:spPr>
+                    <a:xfrm>
+                      <a:off x="0" y="0"/>
+                      <a:ext cx="3702320" cy="3928818"/>
+                    </a:xfrm>
+                    <a:prstGeom prst="rect">
+                      <a:avLst/>
+                    </a:prstGeom>
+                  </pic:spPr>
+                </pic:pic>
+              </a:graphicData>
+            </a:graphic>
+          </wp:inline>
+        </w:drawing>
+      </w:r>
+    </w:p>
+    <w:p>
+      <w:pPr>
+        <w:rPr>
+          <w:szCs w:val="24"/>
+        </w:rPr>
+      </w:pPr>
+      <w:r>
+        <w:rPr>
+          <w:szCs w:val="24"/>
+        </w:rPr>
+        <w:t>Bericht:</w:t>
+      </w:r>
+    </w:p>
+    <w:p>
+      <w:pPr>
+        <w:rPr>
+          <w:szCs w:val="24"/>
+        </w:rPr>
+      </w:pPr>
+      <w:r>
+        <w:rPr>
+          <w:szCs w:val="24"/>
+        </w:rPr>
+        <w:t xml:space="preserve">Die lineare Regression zeigt, dass ein Modell mit einem Prädiktor ( F(1, 271)= 186, p= &lt;.001, </w:t>
+      </w:r>
+      <w:proofErr w:type="spellStart"/>
+      <w:r>
+        <w:rPr>
+          <w:szCs w:val="24"/>
+        </w:rPr>
+        <w:t>adj.</w:t>
+      </w:r>
+      <w:proofErr w:type="spellEnd"/>
+      <w:r>
+        <w:rPr>
+          <w:szCs w:val="24"/>
+        </w:rPr>
+        <w:t xml:space="preserve"> R</w:t>
+      </w:r>
+      <w:r>
+        <w:rPr>
+          <w:szCs w:val="24"/>
+          <w:vertAlign w:val="superscript"/>
+        </w:rPr>
+        <w:t>2</w:t>
+      </w:r>
+      <w:r>
+        <w:rPr>
+          <w:szCs w:val="24"/>
+        </w:rPr>
+        <w:t>= 0.41)</w:t>
+      </w:r>
+      <w:r>
+        <w:rPr>
+          <w:szCs w:val="24"/>
+        </w:rPr>
+        <w:t xml:space="preserve"> </w:t>
+      </w:r>
+      <w:r>
+        <w:rPr>
+          <w:szCs w:val="24"/>
+        </w:rPr>
+        <w:t>signifikant wird. Das Modell klärt somit 41% mehr Varianz auf, als der Mittelwert alleine. Wie jemand geschlechtsspezifische Werbung beurteilt kann demnach mit folgender Formel beschrieben werden: Genderbezug = 0.62</w:t>
+      </w:r>
+      <m:oMath>
+        <m:r>
+          <w:rPr>
+            <w:rFonts w:ascii="Cambria Math" w:hAnsi="Cambria Math"/>
+            <w:szCs w:val="24"/>
+          </w:rPr>
+          <m:t>×</m:t>
+        </m:r>
+      </m:oMath>
+      <w:r>
+        <w:rPr>
+          <w:szCs w:val="24"/>
+        </w:rPr>
+        <w:t>Diskriminierungsempfinden + 1.5</w:t>
+      </w:r>
+      <w:r>
+        <w:rPr>
+          <w:szCs w:val="24"/>
+        </w:rPr>
+        <w:t>1.</w:t>
+      </w:r>
+      <w:bookmarkStart w:id="0" w:name="_GoBack"/>
+      <w:bookmarkEnd w:id="0"/>
+    </w:p>
     <w:sectPr>
-      <w:pgSz w:w="16838" w:h="11906" w:orient="landscape"/>
-      <w:pgMar w:top="1417" w:right="1417" w:bottom="1417" w:left="1134" w:header="708" w:footer="708" w:gutter="0"/>
+      <w:pgSz w:w="11906" w:h="16838"/>
+      <w:pgMar w:top="1417" w:right="1417" w:bottom="1134" w:left="1417" w:header="708" w:footer="708" w:gutter="0"/>
       <w:cols w:space="708"/>
       <w:docGrid w:linePitch="360"/>
     </w:sectPr>

</xml_diff>

<commit_message>
Einfügen der Adj.R2 Funktion in den Code und Anpassung des Berichts
</commit_message>
<xml_diff>
--- a/Korrelationsanalyse der Daten.docx
+++ b/Korrelationsanalyse der Daten.docx
@@ -1624,9 +1624,9 @@
           <w:noProof/>
         </w:rPr>
         <w:drawing>
-          <wp:inline distT="0" distB="0" distL="0" distR="0" wp14:anchorId="1503CF2D" wp14:editId="4E2FA2E0">
-            <wp:extent cx="3687445" cy="3913033"/>
-            <wp:effectExtent l="0" t="0" r="8255" b="0"/>
+          <wp:inline distT="0" distB="0" distL="0" distR="0" wp14:anchorId="1E2ED9C3" wp14:editId="6492F2BD">
+            <wp:extent cx="3688275" cy="3904969"/>
+            <wp:effectExtent l="0" t="0" r="7620" b="635"/>
             <wp:docPr id="1" name="Grafik 1"/>
             <wp:cNvGraphicFramePr>
               <a:graphicFrameLocks xmlns:a="http://schemas.openxmlformats.org/drawingml/2006/main" noChangeAspect="1"/>
@@ -1647,7 +1647,7 @@
                   <pic:spPr>
                     <a:xfrm>
                       <a:off x="0" y="0"/>
-                      <a:ext cx="3702320" cy="3928818"/>
+                      <a:ext cx="3708587" cy="3926474"/>
                     </a:xfrm>
                     <a:prstGeom prst="rect">
                       <a:avLst/>
@@ -1675,6 +1675,7 @@
     </w:p>
     <w:p>
       <w:pPr>
+        <w:jc w:val="both"/>
         <w:rPr>
           <w:szCs w:val="24"/>
         </w:rPr>
@@ -1710,19 +1711,47 @@
         <w:rPr>
           <w:szCs w:val="24"/>
         </w:rPr>
-        <w:t>= 0.41)</w:t>
+        <w:t>= 0.4</w:t>
       </w:r>
       <w:r>
         <w:rPr>
           <w:szCs w:val="24"/>
         </w:rPr>
-        <w:t xml:space="preserve"> </w:t>
+        <w:t>05</w:t>
       </w:r>
       <w:r>
         <w:rPr>
           <w:szCs w:val="24"/>
         </w:rPr>
-        <w:t>signifikant wird. Das Modell klärt somit 41% mehr Varianz auf, als der Mittelwert alleine. Wie jemand geschlechtsspezifische Werbung beurteilt kann demnach mit folgender Formel beschrieben werden: Genderbezug = 0.62</w:t>
+        <w:t>) signifikant wird. Das Modell klärt somit 4</w:t>
+      </w:r>
+      <w:r>
+        <w:rPr>
+          <w:szCs w:val="24"/>
+        </w:rPr>
+        <w:t>0.5</w:t>
+      </w:r>
+      <w:bookmarkStart w:id="0" w:name="_GoBack"/>
+      <w:bookmarkEnd w:id="0"/>
+      <w:r>
+        <w:rPr>
+          <w:szCs w:val="24"/>
+        </w:rPr>
+        <w:t xml:space="preserve">% mehr Varianz auf, als der Mittelwert alleine. Wie jemand geschlechtsspezifische Werbung beurteilt kann demnach mit folgender Formel beschrieben werden: </w:t>
+      </w:r>
+    </w:p>
+    <w:p>
+      <w:pPr>
+        <w:jc w:val="both"/>
+        <w:rPr>
+          <w:szCs w:val="24"/>
+        </w:rPr>
+      </w:pPr>
+      <w:r>
+        <w:rPr>
+          <w:szCs w:val="24"/>
+        </w:rPr>
+        <w:t>Genderbezug = 0.62</w:t>
       </w:r>
       <m:oMath>
         <m:r>
@@ -1745,8 +1774,6 @@
         </w:rPr>
         <w:t>1.</w:t>
       </w:r>
-      <w:bookmarkStart w:id="0" w:name="_GoBack"/>
-      <w:bookmarkEnd w:id="0"/>
     </w:p>
     <w:sectPr>
       <w:pgSz w:w="11906" w:h="16838"/>

</xml_diff>

<commit_message>
Anpassung der Korrelationsanalyse und JPEGS zu Likert Diagrammen
</commit_message>
<xml_diff>
--- a/Korrelationsanalyse der Daten.docx
+++ b/Korrelationsanalyse der Daten.docx
@@ -22,13 +22,33 @@
         <w:t xml:space="preserve"> (r = </w:t>
       </w:r>
       <w:r>
-        <w:t>-.239</w:t>
+        <w:t>.412</w:t>
       </w:r>
       <w:r>
         <w:t xml:space="preserve">, p = &lt;.001). Das bedeutet, dass je </w:t>
       </w:r>
       <w:r>
-        <w:t>häufiger eine Person soziale Netzwerke nutzt, desto seltener nimmt diese geschlechtsspezifische Werbebeiträge wahr.</w:t>
+        <w:t>häufiger eine Person</w:t>
+      </w:r>
+      <w:r>
+        <w:t xml:space="preserve"> </w:t>
+      </w:r>
+      <w:r>
+        <w:t xml:space="preserve">soziale Netzwerke nutzt, desto </w:t>
+      </w:r>
+      <w:r>
+        <w:t xml:space="preserve">häufiger </w:t>
+      </w:r>
+      <w:r>
+        <w:t xml:space="preserve">nimmt diese </w:t>
+      </w:r>
+      <w:r>
+        <w:t xml:space="preserve">auch </w:t>
+      </w:r>
+      <w:bookmarkStart w:id="0" w:name="_GoBack"/>
+      <w:bookmarkEnd w:id="0"/>
+      <w:r>
+        <w:t>geschlechtsspezifische Werbebeiträge wahr.</w:t>
       </w:r>
     </w:p>
     <w:p>
@@ -39,7 +59,7 @@
     <w:tbl>
       <w:tblPr>
         <w:tblStyle w:val="Tabellenraster"/>
-        <w:tblW w:w="10065" w:type="dxa"/>
+        <w:tblW w:w="10206" w:type="dxa"/>
         <w:jc w:val="center"/>
         <w:tblBorders>
           <w:top w:val="none" w:sz="0" w:space="0" w:color="auto"/>
@@ -55,11 +75,11 @@
       <w:tblGrid>
         <w:gridCol w:w="1418"/>
         <w:gridCol w:w="992"/>
-        <w:gridCol w:w="709"/>
-        <w:gridCol w:w="1418"/>
-        <w:gridCol w:w="1275"/>
+        <w:gridCol w:w="851"/>
+        <w:gridCol w:w="1417"/>
+        <w:gridCol w:w="1276"/>
         <w:gridCol w:w="1134"/>
-        <w:gridCol w:w="1418"/>
+        <w:gridCol w:w="1417"/>
         <w:gridCol w:w="1701"/>
       </w:tblGrid>
       <w:tr>
@@ -116,7 +136,7 @@
         </w:tc>
         <w:tc>
           <w:tcPr>
-            <w:tcW w:w="709" w:type="dxa"/>
+            <w:tcW w:w="851" w:type="dxa"/>
             <w:tcBorders>
               <w:top w:val="single" w:sz="4" w:space="0" w:color="auto"/>
               <w:bottom w:val="single" w:sz="8" w:space="0" w:color="auto"/>
@@ -140,7 +160,7 @@
         </w:tc>
         <w:tc>
           <w:tcPr>
-            <w:tcW w:w="1418" w:type="dxa"/>
+            <w:tcW w:w="1417" w:type="dxa"/>
             <w:tcBorders>
               <w:top w:val="single" w:sz="4" w:space="0" w:color="auto"/>
               <w:bottom w:val="single" w:sz="8" w:space="0" w:color="auto"/>
@@ -164,7 +184,7 @@
         </w:tc>
         <w:tc>
           <w:tcPr>
-            <w:tcW w:w="1275" w:type="dxa"/>
+            <w:tcW w:w="1276" w:type="dxa"/>
             <w:tcBorders>
               <w:top w:val="single" w:sz="4" w:space="0" w:color="auto"/>
               <w:bottom w:val="single" w:sz="8" w:space="0" w:color="auto"/>
@@ -212,7 +232,7 @@
         </w:tc>
         <w:tc>
           <w:tcPr>
-            <w:tcW w:w="1418" w:type="dxa"/>
+            <w:tcW w:w="1417" w:type="dxa"/>
             <w:tcBorders>
               <w:top w:val="single" w:sz="4" w:space="0" w:color="auto"/>
               <w:bottom w:val="single" w:sz="8" w:space="0" w:color="auto"/>
@@ -312,6 +332,13 @@
                 <w:sz w:val="20"/>
                 <w:szCs w:val="20"/>
               </w:rPr>
+              <w:t>-</w:t>
+            </w:r>
+            <w:r>
+              <w:rPr>
+                <w:sz w:val="20"/>
+                <w:szCs w:val="20"/>
+              </w:rPr>
               <w:t>.</w:t>
             </w:r>
             <w:r>
@@ -332,7 +359,7 @@
         </w:tc>
         <w:tc>
           <w:tcPr>
-            <w:tcW w:w="709" w:type="dxa"/>
+            <w:tcW w:w="851" w:type="dxa"/>
             <w:tcBorders>
               <w:top w:val="single" w:sz="8" w:space="0" w:color="auto"/>
             </w:tcBorders>
@@ -349,20 +376,13 @@
                 <w:sz w:val="20"/>
                 <w:szCs w:val="20"/>
               </w:rPr>
-              <w:t>.</w:t>
-            </w:r>
-            <w:r>
-              <w:rPr>
-                <w:sz w:val="20"/>
-                <w:szCs w:val="20"/>
-              </w:rPr>
-              <w:t>096</w:t>
-            </w:r>
-          </w:p>
-        </w:tc>
-        <w:tc>
-          <w:tcPr>
-            <w:tcW w:w="1418" w:type="dxa"/>
+              <w:t>-.155**</w:t>
+            </w:r>
+          </w:p>
+        </w:tc>
+        <w:tc>
+          <w:tcPr>
+            <w:tcW w:w="1417" w:type="dxa"/>
             <w:tcBorders>
               <w:top w:val="single" w:sz="8" w:space="0" w:color="auto"/>
             </w:tcBorders>
@@ -386,13 +406,20 @@
                 <w:sz w:val="20"/>
                 <w:szCs w:val="20"/>
               </w:rPr>
-              <w:t>214***</w:t>
-            </w:r>
-          </w:p>
-        </w:tc>
-        <w:tc>
-          <w:tcPr>
-            <w:tcW w:w="1275" w:type="dxa"/>
+              <w:t>403</w:t>
+            </w:r>
+            <w:r>
+              <w:rPr>
+                <w:sz w:val="20"/>
+                <w:szCs w:val="20"/>
+              </w:rPr>
+              <w:t>***</w:t>
+            </w:r>
+          </w:p>
+        </w:tc>
+        <w:tc>
+          <w:tcPr>
+            <w:tcW w:w="1276" w:type="dxa"/>
             <w:tcBorders>
               <w:top w:val="single" w:sz="8" w:space="0" w:color="auto"/>
             </w:tcBorders>
@@ -446,13 +473,34 @@
                 <w:sz w:val="20"/>
                 <w:szCs w:val="20"/>
               </w:rPr>
-              <w:t>125*</w:t>
-            </w:r>
-          </w:p>
-        </w:tc>
-        <w:tc>
-          <w:tcPr>
-            <w:tcW w:w="1418" w:type="dxa"/>
+              <w:t>1</w:t>
+            </w:r>
+            <w:r>
+              <w:rPr>
+                <w:sz w:val="20"/>
+                <w:szCs w:val="20"/>
+              </w:rPr>
+              <w:t>76</w:t>
+            </w:r>
+            <w:r>
+              <w:rPr>
+                <w:sz w:val="20"/>
+                <w:szCs w:val="20"/>
+              </w:rPr>
+              <w:t>*</w:t>
+            </w:r>
+            <w:r>
+              <w:rPr>
+                <w:sz w:val="20"/>
+                <w:szCs w:val="20"/>
+              </w:rPr>
+              <w:t>*</w:t>
+            </w:r>
+          </w:p>
+        </w:tc>
+        <w:tc>
+          <w:tcPr>
+            <w:tcW w:w="1417" w:type="dxa"/>
             <w:tcBorders>
               <w:top w:val="single" w:sz="8" w:space="0" w:color="auto"/>
             </w:tcBorders>
@@ -469,7 +517,14 @@
                 <w:sz w:val="20"/>
                 <w:szCs w:val="20"/>
               </w:rPr>
-              <w:t>-.083</w:t>
+              <w:t>-.</w:t>
+            </w:r>
+            <w:r>
+              <w:rPr>
+                <w:sz w:val="20"/>
+                <w:szCs w:val="20"/>
+              </w:rPr>
+              <w:t>113</w:t>
             </w:r>
           </w:p>
         </w:tc>
@@ -492,6 +547,13 @@
                 <w:sz w:val="20"/>
                 <w:szCs w:val="20"/>
               </w:rPr>
+              <w:t>-</w:t>
+            </w:r>
+            <w:r>
+              <w:rPr>
+                <w:sz w:val="20"/>
+                <w:szCs w:val="20"/>
+              </w:rPr>
               <w:t>.</w:t>
             </w:r>
             <w:r>
@@ -499,7 +561,14 @@
                 <w:sz w:val="20"/>
                 <w:szCs w:val="20"/>
               </w:rPr>
-              <w:t>031</w:t>
+              <w:t>0</w:t>
+            </w:r>
+            <w:r>
+              <w:rPr>
+                <w:sz w:val="20"/>
+                <w:szCs w:val="20"/>
+              </w:rPr>
+              <w:t>26</w:t>
             </w:r>
           </w:p>
         </w:tc>
@@ -550,7 +619,7 @@
         </w:tc>
         <w:tc>
           <w:tcPr>
-            <w:tcW w:w="709" w:type="dxa"/>
+            <w:tcW w:w="851" w:type="dxa"/>
           </w:tcPr>
           <w:p>
             <w:pPr>
@@ -571,34 +640,27 @@
                 <w:sz w:val="20"/>
                 <w:szCs w:val="20"/>
               </w:rPr>
-              <w:t>4</w:t>
-            </w:r>
-          </w:p>
-        </w:tc>
-        <w:tc>
-          <w:tcPr>
-            <w:tcW w:w="1418" w:type="dxa"/>
-          </w:tcPr>
-          <w:p>
-            <w:pPr>
-              <w:rPr>
-                <w:sz w:val="20"/>
-                <w:szCs w:val="20"/>
-              </w:rPr>
-            </w:pPr>
-            <w:r>
-              <w:rPr>
-                <w:sz w:val="20"/>
-                <w:szCs w:val="20"/>
-              </w:rPr>
-              <w:t>-.2</w:t>
-            </w:r>
-            <w:r>
-              <w:rPr>
-                <w:sz w:val="20"/>
-                <w:szCs w:val="20"/>
-              </w:rPr>
-              <w:t>39</w:t>
+              <w:t>9</w:t>
+            </w:r>
+          </w:p>
+        </w:tc>
+        <w:tc>
+          <w:tcPr>
+            <w:tcW w:w="1417" w:type="dxa"/>
+          </w:tcPr>
+          <w:p>
+            <w:pPr>
+              <w:rPr>
+                <w:sz w:val="20"/>
+                <w:szCs w:val="20"/>
+              </w:rPr>
+            </w:pPr>
+            <w:r>
+              <w:rPr>
+                <w:sz w:val="20"/>
+                <w:szCs w:val="20"/>
+              </w:rPr>
+              <w:t>.412</w:t>
             </w:r>
             <w:r>
               <w:rPr>
@@ -611,28 +673,21 @@
         </w:tc>
         <w:tc>
           <w:tcPr>
-            <w:tcW w:w="1275" w:type="dxa"/>
-          </w:tcPr>
-          <w:p>
-            <w:pPr>
-              <w:rPr>
-                <w:sz w:val="20"/>
-                <w:szCs w:val="20"/>
-              </w:rPr>
-            </w:pPr>
-            <w:r>
-              <w:rPr>
-                <w:sz w:val="20"/>
-                <w:szCs w:val="20"/>
-              </w:rPr>
-              <w:t>-.04</w:t>
-            </w:r>
-            <w:r>
-              <w:rPr>
-                <w:sz w:val="20"/>
-                <w:szCs w:val="20"/>
-              </w:rPr>
-              <w:t>9</w:t>
+            <w:tcW w:w="1276" w:type="dxa"/>
+          </w:tcPr>
+          <w:p>
+            <w:pPr>
+              <w:rPr>
+                <w:sz w:val="20"/>
+                <w:szCs w:val="20"/>
+              </w:rPr>
+            </w:pPr>
+            <w:r>
+              <w:rPr>
+                <w:sz w:val="20"/>
+                <w:szCs w:val="20"/>
+              </w:rPr>
+              <w:t>.049</w:t>
             </w:r>
           </w:p>
         </w:tc>
@@ -652,14 +707,7 @@
                 <w:sz w:val="20"/>
                 <w:szCs w:val="20"/>
               </w:rPr>
-              <w:t>-.1</w:t>
-            </w:r>
-            <w:r>
-              <w:rPr>
-                <w:sz w:val="20"/>
-                <w:szCs w:val="20"/>
-              </w:rPr>
-              <w:t>61</w:t>
+              <w:t>.178</w:t>
             </w:r>
             <w:r>
               <w:rPr>
@@ -679,28 +727,28 @@
         </w:tc>
         <w:tc>
           <w:tcPr>
-            <w:tcW w:w="1418" w:type="dxa"/>
-          </w:tcPr>
-          <w:p>
-            <w:pPr>
-              <w:rPr>
-                <w:sz w:val="20"/>
-                <w:szCs w:val="20"/>
-              </w:rPr>
-            </w:pPr>
-            <w:r>
-              <w:rPr>
-                <w:sz w:val="20"/>
-                <w:szCs w:val="20"/>
-              </w:rPr>
-              <w:t>.0</w:t>
-            </w:r>
-            <w:r>
-              <w:rPr>
-                <w:sz w:val="20"/>
-                <w:szCs w:val="20"/>
-              </w:rPr>
-              <w:t>24</w:t>
+            <w:tcW w:w="1417" w:type="dxa"/>
+          </w:tcPr>
+          <w:p>
+            <w:pPr>
+              <w:rPr>
+                <w:sz w:val="20"/>
+                <w:szCs w:val="20"/>
+              </w:rPr>
+            </w:pPr>
+            <w:r>
+              <w:rPr>
+                <w:sz w:val="20"/>
+                <w:szCs w:val="20"/>
+              </w:rPr>
+              <w:t>.</w:t>
+            </w:r>
+            <w:r>
+              <w:rPr>
+                <w:sz w:val="20"/>
+                <w:szCs w:val="20"/>
+              </w:rPr>
+              <w:t>195***</w:t>
             </w:r>
           </w:p>
         </w:tc>
@@ -720,14 +768,21 @@
                 <w:sz w:val="20"/>
                 <w:szCs w:val="20"/>
               </w:rPr>
-              <w:t>.151</w:t>
-            </w:r>
-            <w:r>
-              <w:rPr>
-                <w:sz w:val="20"/>
-                <w:szCs w:val="20"/>
-              </w:rPr>
-              <w:t>*</w:t>
+              <w:t>-</w:t>
+            </w:r>
+            <w:r>
+              <w:rPr>
+                <w:sz w:val="20"/>
+                <w:szCs w:val="20"/>
+              </w:rPr>
+              <w:t>.</w:t>
+            </w:r>
+            <w:r>
+              <w:rPr>
+                <w:sz w:val="20"/>
+                <w:szCs w:val="20"/>
+              </w:rPr>
+              <w:t>101</w:t>
             </w:r>
           </w:p>
         </w:tc>
@@ -771,7 +826,7 @@
         </w:tc>
         <w:tc>
           <w:tcPr>
-            <w:tcW w:w="709" w:type="dxa"/>
+            <w:tcW w:w="851" w:type="dxa"/>
           </w:tcPr>
           <w:p>
             <w:pPr>
@@ -791,7 +846,7 @@
         </w:tc>
         <w:tc>
           <w:tcPr>
-            <w:tcW w:w="1418" w:type="dxa"/>
+            <w:tcW w:w="1417" w:type="dxa"/>
           </w:tcPr>
           <w:p>
             <w:pPr>
@@ -812,27 +867,41 @@
                 <w:sz w:val="20"/>
                 <w:szCs w:val="20"/>
               </w:rPr>
-              <w:t>041</w:t>
-            </w:r>
-          </w:p>
-        </w:tc>
-        <w:tc>
-          <w:tcPr>
-            <w:tcW w:w="1275" w:type="dxa"/>
-          </w:tcPr>
-          <w:p>
-            <w:pPr>
-              <w:rPr>
-                <w:sz w:val="20"/>
-                <w:szCs w:val="20"/>
-              </w:rPr>
-            </w:pPr>
-            <w:r>
-              <w:rPr>
-                <w:sz w:val="20"/>
-                <w:szCs w:val="20"/>
-              </w:rPr>
-              <w:t>-.056</w:t>
+              <w:t>01</w:t>
+            </w:r>
+            <w:r>
+              <w:rPr>
+                <w:sz w:val="20"/>
+                <w:szCs w:val="20"/>
+              </w:rPr>
+              <w:t>6**</w:t>
+            </w:r>
+          </w:p>
+        </w:tc>
+        <w:tc>
+          <w:tcPr>
+            <w:tcW w:w="1276" w:type="dxa"/>
+          </w:tcPr>
+          <w:p>
+            <w:pPr>
+              <w:rPr>
+                <w:sz w:val="20"/>
+                <w:szCs w:val="20"/>
+              </w:rPr>
+            </w:pPr>
+            <w:r>
+              <w:rPr>
+                <w:sz w:val="20"/>
+                <w:szCs w:val="20"/>
+              </w:rPr>
+              <w:t>-.0</w:t>
+            </w:r>
+            <w:r>
+              <w:rPr>
+                <w:sz w:val="20"/>
+                <w:szCs w:val="20"/>
+              </w:rPr>
+              <w:t>44</w:t>
             </w:r>
           </w:p>
         </w:tc>
@@ -852,27 +921,34 @@
                 <w:sz w:val="20"/>
                 <w:szCs w:val="20"/>
               </w:rPr>
-              <w:t>-.001</w:t>
-            </w:r>
-          </w:p>
-        </w:tc>
-        <w:tc>
-          <w:tcPr>
-            <w:tcW w:w="1418" w:type="dxa"/>
-          </w:tcPr>
-          <w:p>
-            <w:pPr>
-              <w:rPr>
-                <w:sz w:val="20"/>
-                <w:szCs w:val="20"/>
-              </w:rPr>
-            </w:pPr>
-            <w:r>
-              <w:rPr>
-                <w:sz w:val="20"/>
-                <w:szCs w:val="20"/>
-              </w:rPr>
-              <w:t>.022</w:t>
+              <w:t>.15*</w:t>
+            </w:r>
+          </w:p>
+        </w:tc>
+        <w:tc>
+          <w:tcPr>
+            <w:tcW w:w="1417" w:type="dxa"/>
+          </w:tcPr>
+          <w:p>
+            <w:pPr>
+              <w:rPr>
+                <w:sz w:val="20"/>
+                <w:szCs w:val="20"/>
+              </w:rPr>
+            </w:pPr>
+            <w:r>
+              <w:rPr>
+                <w:sz w:val="20"/>
+                <w:szCs w:val="20"/>
+              </w:rPr>
+              <w:t>.</w:t>
+            </w:r>
+            <w:r>
+              <w:rPr>
+                <w:sz w:val="20"/>
+                <w:szCs w:val="20"/>
+              </w:rPr>
+              <w:t>178**</w:t>
             </w:r>
           </w:p>
         </w:tc>
@@ -892,7 +968,21 @@
                 <w:sz w:val="20"/>
                 <w:szCs w:val="20"/>
               </w:rPr>
-              <w:t>.093</w:t>
+              <w:t>-</w:t>
+            </w:r>
+            <w:r>
+              <w:rPr>
+                <w:sz w:val="20"/>
+                <w:szCs w:val="20"/>
+              </w:rPr>
+              <w:t>.</w:t>
+            </w:r>
+            <w:r>
+              <w:rPr>
+                <w:sz w:val="20"/>
+                <w:szCs w:val="20"/>
+              </w:rPr>
+              <w:t>187**</w:t>
             </w:r>
           </w:p>
         </w:tc>
@@ -936,20 +1026,20 @@
         </w:tc>
         <w:tc>
           <w:tcPr>
-            <w:tcW w:w="709" w:type="dxa"/>
-          </w:tcPr>
-          <w:p>
-            <w:pPr>
-              <w:rPr>
-                <w:sz w:val="20"/>
-                <w:szCs w:val="20"/>
-              </w:rPr>
-            </w:pPr>
-          </w:p>
-        </w:tc>
-        <w:tc>
-          <w:tcPr>
-            <w:tcW w:w="1418" w:type="dxa"/>
+            <w:tcW w:w="851" w:type="dxa"/>
+          </w:tcPr>
+          <w:p>
+            <w:pPr>
+              <w:rPr>
+                <w:sz w:val="20"/>
+                <w:szCs w:val="20"/>
+              </w:rPr>
+            </w:pPr>
+          </w:p>
+        </w:tc>
+        <w:tc>
+          <w:tcPr>
+            <w:tcW w:w="1417" w:type="dxa"/>
           </w:tcPr>
           <w:p>
             <w:pPr>
@@ -970,7 +1060,7 @@
         </w:tc>
         <w:tc>
           <w:tcPr>
-            <w:tcW w:w="1275" w:type="dxa"/>
+            <w:tcW w:w="1276" w:type="dxa"/>
           </w:tcPr>
           <w:p>
             <w:pPr>
@@ -991,7 +1081,7 @@
                 <w:sz w:val="20"/>
                 <w:szCs w:val="20"/>
               </w:rPr>
-              <w:t>085</w:t>
+              <w:t>131*</w:t>
             </w:r>
           </w:p>
         </w:tc>
@@ -1018,13 +1108,27 @@
                 <w:sz w:val="20"/>
                 <w:szCs w:val="20"/>
               </w:rPr>
-              <w:t>141*</w:t>
-            </w:r>
-          </w:p>
-        </w:tc>
-        <w:tc>
-          <w:tcPr>
-            <w:tcW w:w="1418" w:type="dxa"/>
+              <w:t>218</w:t>
+            </w:r>
+            <w:r>
+              <w:rPr>
+                <w:sz w:val="20"/>
+                <w:szCs w:val="20"/>
+              </w:rPr>
+              <w:t>*</w:t>
+            </w:r>
+            <w:r>
+              <w:rPr>
+                <w:sz w:val="20"/>
+                <w:szCs w:val="20"/>
+              </w:rPr>
+              <w:t>**</w:t>
+            </w:r>
+          </w:p>
+        </w:tc>
+        <w:tc>
+          <w:tcPr>
+            <w:tcW w:w="1417" w:type="dxa"/>
           </w:tcPr>
           <w:p>
             <w:pPr>
@@ -1045,7 +1149,7 @@
                 <w:sz w:val="20"/>
                 <w:szCs w:val="20"/>
               </w:rPr>
-              <w:t>088</w:t>
+              <w:t>178**</w:t>
             </w:r>
           </w:p>
         </w:tc>
@@ -1065,7 +1169,14 @@
                 <w:sz w:val="20"/>
                 <w:szCs w:val="20"/>
               </w:rPr>
-              <w:t>-.009</w:t>
+              <w:t>-</w:t>
+            </w:r>
+            <w:r>
+              <w:rPr>
+                <w:sz w:val="20"/>
+                <w:szCs w:val="20"/>
+              </w:rPr>
+              <w:t>.08</w:t>
             </w:r>
           </w:p>
         </w:tc>
@@ -1109,33 +1220,33 @@
         </w:tc>
         <w:tc>
           <w:tcPr>
-            <w:tcW w:w="709" w:type="dxa"/>
-          </w:tcPr>
-          <w:p>
-            <w:pPr>
-              <w:rPr>
-                <w:sz w:val="20"/>
-                <w:szCs w:val="20"/>
-              </w:rPr>
-            </w:pPr>
-          </w:p>
-        </w:tc>
-        <w:tc>
-          <w:tcPr>
-            <w:tcW w:w="1418" w:type="dxa"/>
-          </w:tcPr>
-          <w:p>
-            <w:pPr>
-              <w:rPr>
-                <w:sz w:val="20"/>
-                <w:szCs w:val="20"/>
-              </w:rPr>
-            </w:pPr>
-          </w:p>
-        </w:tc>
-        <w:tc>
-          <w:tcPr>
-            <w:tcW w:w="1275" w:type="dxa"/>
+            <w:tcW w:w="851" w:type="dxa"/>
+          </w:tcPr>
+          <w:p>
+            <w:pPr>
+              <w:rPr>
+                <w:sz w:val="20"/>
+                <w:szCs w:val="20"/>
+              </w:rPr>
+            </w:pPr>
+          </w:p>
+        </w:tc>
+        <w:tc>
+          <w:tcPr>
+            <w:tcW w:w="1417" w:type="dxa"/>
+          </w:tcPr>
+          <w:p>
+            <w:pPr>
+              <w:rPr>
+                <w:sz w:val="20"/>
+                <w:szCs w:val="20"/>
+              </w:rPr>
+            </w:pPr>
+          </w:p>
+        </w:tc>
+        <w:tc>
+          <w:tcPr>
+            <w:tcW w:w="1276" w:type="dxa"/>
           </w:tcPr>
           <w:p>
             <w:pPr>
@@ -1169,14 +1280,7 @@
                 <w:sz w:val="20"/>
                 <w:szCs w:val="20"/>
               </w:rPr>
-              <w:t>.</w:t>
-            </w:r>
-            <w:r>
-              <w:rPr>
-                <w:sz w:val="20"/>
-                <w:szCs w:val="20"/>
-              </w:rPr>
-              <w:t>255</w:t>
+              <w:t>-.273</w:t>
             </w:r>
             <w:r>
               <w:rPr>
@@ -1189,35 +1293,28 @@
         </w:tc>
         <w:tc>
           <w:tcPr>
-            <w:tcW w:w="1418" w:type="dxa"/>
-          </w:tcPr>
-          <w:p>
-            <w:pPr>
-              <w:rPr>
-                <w:sz w:val="20"/>
-                <w:szCs w:val="20"/>
-              </w:rPr>
-            </w:pPr>
-            <w:r>
-              <w:rPr>
-                <w:sz w:val="20"/>
-                <w:szCs w:val="20"/>
-              </w:rPr>
-              <w:t>.</w:t>
-            </w:r>
-            <w:r>
-              <w:rPr>
-                <w:sz w:val="20"/>
-                <w:szCs w:val="20"/>
-              </w:rPr>
-              <w:t>271</w:t>
-            </w:r>
-            <w:r>
-              <w:rPr>
-                <w:sz w:val="20"/>
-                <w:szCs w:val="20"/>
-              </w:rPr>
-              <w:t>***</w:t>
+            <w:tcW w:w="1417" w:type="dxa"/>
+          </w:tcPr>
+          <w:p>
+            <w:pPr>
+              <w:rPr>
+                <w:sz w:val="20"/>
+                <w:szCs w:val="20"/>
+              </w:rPr>
+            </w:pPr>
+            <w:r>
+              <w:rPr>
+                <w:sz w:val="20"/>
+                <w:szCs w:val="20"/>
+              </w:rPr>
+              <w:t>-.189</w:t>
+            </w:r>
+            <w:r>
+              <w:rPr>
+                <w:sz w:val="20"/>
+                <w:szCs w:val="20"/>
+              </w:rPr>
+              <w:t>**</w:t>
             </w:r>
           </w:p>
         </w:tc>
@@ -1237,14 +1334,7 @@
                 <w:sz w:val="20"/>
                 <w:szCs w:val="20"/>
               </w:rPr>
-              <w:t>.2</w:t>
-            </w:r>
-            <w:r>
-              <w:rPr>
-                <w:sz w:val="20"/>
-                <w:szCs w:val="20"/>
-              </w:rPr>
-              <w:t>27</w:t>
+              <w:t>.353</w:t>
             </w:r>
             <w:r>
               <w:rPr>
@@ -1295,33 +1385,33 @@
         </w:tc>
         <w:tc>
           <w:tcPr>
-            <w:tcW w:w="709" w:type="dxa"/>
-          </w:tcPr>
-          <w:p>
-            <w:pPr>
-              <w:rPr>
-                <w:sz w:val="20"/>
-                <w:szCs w:val="20"/>
-              </w:rPr>
-            </w:pPr>
-          </w:p>
-        </w:tc>
-        <w:tc>
-          <w:tcPr>
-            <w:tcW w:w="1418" w:type="dxa"/>
-          </w:tcPr>
-          <w:p>
-            <w:pPr>
-              <w:rPr>
-                <w:sz w:val="20"/>
-                <w:szCs w:val="20"/>
-              </w:rPr>
-            </w:pPr>
-          </w:p>
-        </w:tc>
-        <w:tc>
-          <w:tcPr>
-            <w:tcW w:w="1275" w:type="dxa"/>
+            <w:tcW w:w="851" w:type="dxa"/>
+          </w:tcPr>
+          <w:p>
+            <w:pPr>
+              <w:rPr>
+                <w:sz w:val="20"/>
+                <w:szCs w:val="20"/>
+              </w:rPr>
+            </w:pPr>
+          </w:p>
+        </w:tc>
+        <w:tc>
+          <w:tcPr>
+            <w:tcW w:w="1417" w:type="dxa"/>
+          </w:tcPr>
+          <w:p>
+            <w:pPr>
+              <w:rPr>
+                <w:sz w:val="20"/>
+                <w:szCs w:val="20"/>
+              </w:rPr>
+            </w:pPr>
+          </w:p>
+        </w:tc>
+        <w:tc>
+          <w:tcPr>
+            <w:tcW w:w="1276" w:type="dxa"/>
           </w:tcPr>
           <w:p>
             <w:pPr>
@@ -1354,7 +1444,7 @@
         </w:tc>
         <w:tc>
           <w:tcPr>
-            <w:tcW w:w="1418" w:type="dxa"/>
+            <w:tcW w:w="1417" w:type="dxa"/>
           </w:tcPr>
           <w:p>
             <w:pPr>
@@ -1375,7 +1465,7 @@
                 <w:sz w:val="20"/>
                 <w:szCs w:val="20"/>
               </w:rPr>
-              <w:t>269</w:t>
+              <w:t>428</w:t>
             </w:r>
             <w:r>
               <w:rPr>
@@ -1402,6 +1492,13 @@
                 <w:sz w:val="20"/>
                 <w:szCs w:val="20"/>
               </w:rPr>
+              <w:t>-</w:t>
+            </w:r>
+            <w:r>
+              <w:rPr>
+                <w:sz w:val="20"/>
+                <w:szCs w:val="20"/>
+              </w:rPr>
               <w:t>.</w:t>
             </w:r>
             <w:r>
@@ -1409,7 +1506,7 @@
                 <w:sz w:val="20"/>
                 <w:szCs w:val="20"/>
               </w:rPr>
-              <w:t>162</w:t>
+              <w:t>392</w:t>
             </w:r>
             <w:r>
               <w:rPr>
@@ -1417,6 +1514,13 @@
                 <w:szCs w:val="20"/>
               </w:rPr>
               <w:t>**</w:t>
+            </w:r>
+            <w:r>
+              <w:rPr>
+                <w:sz w:val="20"/>
+                <w:szCs w:val="20"/>
+              </w:rPr>
+              <w:t>*</w:t>
             </w:r>
           </w:p>
         </w:tc>
@@ -1466,7 +1570,7 @@
         </w:tc>
         <w:tc>
           <w:tcPr>
-            <w:tcW w:w="709" w:type="dxa"/>
+            <w:tcW w:w="851" w:type="dxa"/>
             <w:tcBorders>
               <w:bottom w:val="single" w:sz="8" w:space="0" w:color="auto"/>
             </w:tcBorders>
@@ -1482,7 +1586,7 @@
         </w:tc>
         <w:tc>
           <w:tcPr>
-            <w:tcW w:w="1418" w:type="dxa"/>
+            <w:tcW w:w="1417" w:type="dxa"/>
             <w:tcBorders>
               <w:bottom w:val="single" w:sz="8" w:space="0" w:color="auto"/>
             </w:tcBorders>
@@ -1498,7 +1602,7 @@
         </w:tc>
         <w:tc>
           <w:tcPr>
-            <w:tcW w:w="1275" w:type="dxa"/>
+            <w:tcW w:w="1276" w:type="dxa"/>
             <w:tcBorders>
               <w:bottom w:val="single" w:sz="8" w:space="0" w:color="auto"/>
             </w:tcBorders>
@@ -1530,7 +1634,7 @@
         </w:tc>
         <w:tc>
           <w:tcPr>
-            <w:tcW w:w="1418" w:type="dxa"/>
+            <w:tcW w:w="1417" w:type="dxa"/>
             <w:tcBorders>
               <w:bottom w:val="single" w:sz="8" w:space="0" w:color="auto"/>
             </w:tcBorders>
@@ -1570,6 +1674,13 @@
                 <w:sz w:val="20"/>
                 <w:szCs w:val="20"/>
               </w:rPr>
+              <w:t>-</w:t>
+            </w:r>
+            <w:r>
+              <w:rPr>
+                <w:sz w:val="20"/>
+                <w:szCs w:val="20"/>
+              </w:rPr>
               <w:t>.</w:t>
             </w:r>
             <w:r>
@@ -1577,7 +1688,7 @@
                 <w:sz w:val="20"/>
                 <w:szCs w:val="20"/>
               </w:rPr>
-              <w:t>638</w:t>
+              <w:t>573</w:t>
             </w:r>
             <w:r>
               <w:rPr>
@@ -1731,8 +1842,6 @@
         </w:rPr>
         <w:t>0.5</w:t>
       </w:r>
-      <w:bookmarkStart w:id="0" w:name="_GoBack"/>
-      <w:bookmarkEnd w:id="0"/>
       <w:r>
         <w:rPr>
           <w:szCs w:val="24"/>

</xml_diff>